<commit_message>
añadido el dao para los usuarios preparando para crear libros y puede que hasta aqui lo deje para entregar la primera entrega.
</commit_message>
<xml_diff>
--- a/Diseño de la aplicación.docx
+++ b/Diseño de la aplicación.docx
@@ -1,6 +1,6 @@
 
 <file path=word/document.xml><?xml version="1.0" encoding="utf-8"?>
-<w:document xmlns:wpc="http://schemas.microsoft.com/office/word/2010/wordprocessingCanvas" xmlns:cx="http://schemas.microsoft.com/office/drawing/2014/chartex" xmlns:cx1="http://schemas.microsoft.com/office/drawing/2015/9/8/chartex" xmlns:cx2="http://schemas.microsoft.com/office/drawing/2015/10/21/chartex" xmlns:cx3="http://schemas.microsoft.com/office/drawing/2016/5/9/chartex" xmlns:cx4="http://schemas.microsoft.com/office/drawing/2016/5/10/chartex" xmlns:cx5="http://schemas.microsoft.com/office/drawing/2016/5/11/chartex" xmlns:cx6="http://schemas.microsoft.com/office/drawing/2016/5/12/chartex" xmlns:cx7="http://schemas.microsoft.com/office/drawing/2016/5/13/chartex" xmlns:cx8="http://schemas.microsoft.com/office/drawing/2016/5/14/chartex" xmlns:mc="http://schemas.openxmlformats.org/markup-compatibility/2006" xmlns:aink="http://schemas.microsoft.com/office/drawing/2016/ink" xmlns:am3d="http://schemas.microsoft.com/office/drawing/2017/model3d" xmlns:o="urn:schemas-microsoft-com:office:office" xmlns:oel="http://schemas.microsoft.com/office/2019/extlst" xmlns:r="http://schemas.openxmlformats.org/officeDocument/2006/relationships" xmlns:m="http://schemas.openxmlformats.org/officeDocument/2006/math" xmlns:v="urn:schemas-microsoft-com:vml" xmlns:wp14="http://schemas.microsoft.com/office/word/2010/wordprocessingDrawing" xmlns:wp="http://schemas.openxmlformats.org/drawingml/2006/wordprocessingDrawing" xmlns:w10="urn:schemas-microsoft-com:office:word" xmlns:w="http://schemas.openxmlformats.org/wordprocessingml/2006/main" xmlns:w14="http://schemas.microsoft.com/office/word/2010/wordml" xmlns:w15="http://schemas.microsoft.com/office/word/2012/wordml" xmlns:w16cex="http://schemas.microsoft.com/office/word/2018/wordml/cex" xmlns:w16cid="http://schemas.microsoft.com/office/word/2016/wordml/cid" xmlns:w16="http://schemas.microsoft.com/office/word/2018/wordml" xmlns:w16du="http://schemas.microsoft.com/office/word/2023/wordml/word16du" xmlns:w16sdtdh="http://schemas.microsoft.com/office/word/2020/wordml/sdtdatahash" xmlns:w16se="http://schemas.microsoft.com/office/word/2015/wordml/symex" xmlns:wpg="http://schemas.microsoft.com/office/word/2010/wordprocessingGroup" xmlns:wpi="http://schemas.microsoft.com/office/word/2010/wordprocessingInk" xmlns:wne="http://schemas.microsoft.com/office/word/2006/wordml" xmlns:wps="http://schemas.microsoft.com/office/word/2010/wordprocessingShape" mc:Ignorable="w14 w15 w16se w16cid w16 w16cex w16sdtdh w16du wp14">
+<w:document xmlns:wpc="http://schemas.microsoft.com/office/word/2010/wordprocessingCanvas" xmlns:cx="http://schemas.microsoft.com/office/drawing/2014/chartex" xmlns:cx1="http://schemas.microsoft.com/office/drawing/2015/9/8/chartex" xmlns:cx2="http://schemas.microsoft.com/office/drawing/2015/10/21/chartex" xmlns:cx3="http://schemas.microsoft.com/office/drawing/2016/5/9/chartex" xmlns:cx4="http://schemas.microsoft.com/office/drawing/2016/5/10/chartex" xmlns:cx5="http://schemas.microsoft.com/office/drawing/2016/5/11/chartex" xmlns:cx6="http://schemas.microsoft.com/office/drawing/2016/5/12/chartex" xmlns:cx7="http://schemas.microsoft.com/office/drawing/2016/5/13/chartex" xmlns:cx8="http://schemas.microsoft.com/office/drawing/2016/5/14/chartex" xmlns:mc="http://schemas.openxmlformats.org/markup-compatibility/2006" xmlns:aink="http://schemas.microsoft.com/office/drawing/2016/ink" xmlns:am3d="http://schemas.microsoft.com/office/drawing/2017/model3d" xmlns:o="urn:schemas-microsoft-com:office:office" xmlns:r="http://schemas.openxmlformats.org/officeDocument/2006/relationships" xmlns:m="http://schemas.openxmlformats.org/officeDocument/2006/math" xmlns:v="urn:schemas-microsoft-com:vml" xmlns:wp14="http://schemas.microsoft.com/office/word/2010/wordprocessingDrawing" xmlns:wp="http://schemas.openxmlformats.org/drawingml/2006/wordprocessingDrawing" xmlns:w10="urn:schemas-microsoft-com:office:word" xmlns:w="http://schemas.openxmlformats.org/wordprocessingml/2006/main" xmlns:w14="http://schemas.microsoft.com/office/word/2010/wordml" xmlns:w15="http://schemas.microsoft.com/office/word/2012/wordml" xmlns:w16cex="http://schemas.microsoft.com/office/word/2018/wordml/cex" xmlns:w16cid="http://schemas.microsoft.com/office/word/2016/wordml/cid" xmlns:w16="http://schemas.microsoft.com/office/word/2018/wordml" xmlns:w16sdtdh="http://schemas.microsoft.com/office/word/2020/wordml/sdtdatahash" xmlns:w16se="http://schemas.microsoft.com/office/word/2015/wordml/symex" xmlns:wpg="http://schemas.microsoft.com/office/word/2010/wordprocessingGroup" xmlns:wpi="http://schemas.microsoft.com/office/word/2010/wordprocessingInk" xmlns:wne="http://schemas.microsoft.com/office/word/2006/wordml" xmlns:wps="http://schemas.microsoft.com/office/word/2010/wordprocessingShape" mc:Ignorable="w14 w15 w16se w16cid w16 w16cex w16sdtdh wp14">
   <w:body>
     <w:p>
       <w:pPr>
@@ -12,6 +12,7 @@
       </w:pPr>
       <w:r>
         <w:rPr>
+          <w:noProof/>
           <w:sz w:val="32"/>
           <w:szCs w:val="32"/>
         </w:rPr>
@@ -294,7 +295,6 @@
               </w:rPr>
               <w:t>“</w:t>
             </w:r>
-            <w:proofErr w:type="spellStart"/>
             <w:r>
               <w:rPr>
                 <w:i/>
@@ -302,9 +302,8 @@
                 <w:sz w:val="32"/>
                 <w:szCs w:val="32"/>
               </w:rPr>
-              <w:t>Libray</w:t>
+              <w:t>Libra</w:t>
             </w:r>
-            <w:proofErr w:type="spellEnd"/>
             <w:r>
               <w:rPr>
                 <w:i/>
@@ -312,9 +311,8 @@
                 <w:sz w:val="32"/>
                 <w:szCs w:val="32"/>
               </w:rPr>
-              <w:t xml:space="preserve"> </w:t>
+              <w:t>r</w:t>
             </w:r>
-            <w:proofErr w:type="spellStart"/>
             <w:r>
               <w:rPr>
                 <w:i/>
@@ -322,29 +320,8 @@
                 <w:sz w:val="32"/>
                 <w:szCs w:val="32"/>
               </w:rPr>
-              <w:t>of</w:t>
+              <w:t>y of Ohara</w:t>
             </w:r>
-            <w:proofErr w:type="spellEnd"/>
-            <w:r>
-              <w:rPr>
-                <w:i/>
-                <w:iCs/>
-                <w:sz w:val="32"/>
-                <w:szCs w:val="32"/>
-              </w:rPr>
-              <w:t xml:space="preserve"> </w:t>
-            </w:r>
-            <w:proofErr w:type="spellStart"/>
-            <w:r>
-              <w:rPr>
-                <w:i/>
-                <w:iCs/>
-                <w:sz w:val="32"/>
-                <w:szCs w:val="32"/>
-              </w:rPr>
-              <w:t>Ohara</w:t>
-            </w:r>
-            <w:proofErr w:type="spellEnd"/>
             <w:r>
               <w:rPr>
                 <w:b/>
@@ -475,6 +452,9 @@
         </w:rPr>
       </w:pPr>
       <w:r>
+        <w:rPr>
+          <w:noProof/>
+        </w:rPr>
         <w:drawing>
           <wp:anchor distT="0" distB="0" distL="114300" distR="114300" simplePos="0" relativeHeight="251658240" behindDoc="0" locked="0" layoutInCell="1" allowOverlap="1" wp14:anchorId="4049852F" wp14:editId="4EB88189">
             <wp:simplePos x="0" y="0"/>
@@ -539,24 +519,14 @@
     </w:p>
     <w:p>
       <w:r>
-        <w:t>-</w:t>
-      </w:r>
-      <w:proofErr w:type="spellStart"/>
-      <w:r>
-        <w:t>Scaffold</w:t>
-      </w:r>
-      <w:proofErr w:type="spellEnd"/>
-    </w:p>
-    <w:p>
-      <w:r>
-        <w:tab/>
-        <w:t>-</w:t>
-      </w:r>
-      <w:proofErr w:type="spellStart"/>
-      <w:r>
-        <w:t>Column</w:t>
-      </w:r>
-      <w:proofErr w:type="spellEnd"/>
+        <w:t>-Scaffold</w:t>
+      </w:r>
+    </w:p>
+    <w:p>
+      <w:r>
+        <w:tab/>
+        <w:t>-Column</w:t>
+      </w:r>
     </w:p>
     <w:p>
       <w:r>
@@ -573,70 +543,28 @@
       </w:r>
       <w:r>
         <w:tab/>
-        <w:t>-</w:t>
-      </w:r>
-      <w:proofErr w:type="spellStart"/>
-      <w:r>
-        <w:t>ElevatedButton</w:t>
-      </w:r>
-      <w:proofErr w:type="spellEnd"/>
+        <w:t>-ElevatedButton</w:t>
+      </w:r>
       <w:r>
         <w:t xml:space="preserve"> </w:t>
       </w:r>
       <w:r>
-        <w:t>(</w:t>
-      </w:r>
-      <w:proofErr w:type="spellStart"/>
-      <w:r>
-        <w:t>onpress</w:t>
-      </w:r>
-      <w:proofErr w:type="spellEnd"/>
-      <w:r>
-        <w:t xml:space="preserve">: </w:t>
-      </w:r>
-      <w:proofErr w:type="spellStart"/>
-      <w:r>
-        <w:t>iniciarSesion</w:t>
-      </w:r>
-      <w:proofErr w:type="spellEnd"/>
-      <w:r>
-        <w:t>)</w:t>
-      </w:r>
-    </w:p>
-    <w:p>
-      <w:r>
-        <w:tab/>
-      </w:r>
-      <w:r>
-        <w:tab/>
-        <w:t>-</w:t>
-      </w:r>
-      <w:proofErr w:type="spellStart"/>
-      <w:r>
-        <w:t>ElevatedButton</w:t>
-      </w:r>
-      <w:proofErr w:type="spellEnd"/>
+        <w:t>(onpress: iniciarSesion)</w:t>
+      </w:r>
+    </w:p>
+    <w:p>
+      <w:r>
+        <w:tab/>
+      </w:r>
+      <w:r>
+        <w:tab/>
+        <w:t>-ElevatedButton</w:t>
+      </w:r>
       <w:r>
         <w:t xml:space="preserve"> </w:t>
       </w:r>
       <w:r>
-        <w:t>(</w:t>
-      </w:r>
-      <w:proofErr w:type="spellStart"/>
-      <w:r>
-        <w:t>onpress</w:t>
-      </w:r>
-      <w:proofErr w:type="spellEnd"/>
-      <w:r>
-        <w:t xml:space="preserve">: </w:t>
-      </w:r>
-      <w:proofErr w:type="spellStart"/>
-      <w:r>
-        <w:t>crearCuenta</w:t>
-      </w:r>
-      <w:proofErr w:type="spellEnd"/>
-      <w:r>
-        <w:t>)</w:t>
+        <w:t>(onpress: crearCuenta)</w:t>
       </w:r>
     </w:p>
     <w:p/>
@@ -644,6 +572,9 @@
     <w:p/>
     <w:p>
       <w:r>
+        <w:rPr>
+          <w:noProof/>
+        </w:rPr>
         <w:drawing>
           <wp:anchor distT="0" distB="0" distL="114300" distR="114300" simplePos="0" relativeHeight="251659264" behindDoc="1" locked="0" layoutInCell="1" allowOverlap="1" wp14:anchorId="7E25D682" wp14:editId="45C05E76">
             <wp:simplePos x="0" y="0"/>
@@ -714,24 +645,14 @@
     <w:p/>
     <w:p/>
     <w:p>
-      <w:proofErr w:type="spellStart"/>
-      <w:r>
-        <w:t>Login</w:t>
-      </w:r>
-      <w:proofErr w:type="spellEnd"/>
-      <w:r>
-        <w:t>:</w:t>
-      </w:r>
-    </w:p>
-    <w:p>
-      <w:r>
-        <w:t>-</w:t>
-      </w:r>
-      <w:proofErr w:type="spellStart"/>
-      <w:r>
-        <w:t>Scaffold</w:t>
-      </w:r>
-      <w:proofErr w:type="spellEnd"/>
+      <w:r>
+        <w:t>Login:</w:t>
+      </w:r>
+    </w:p>
+    <w:p>
+      <w:r>
+        <w:t>-Scaffold</w:t>
+      </w:r>
     </w:p>
     <w:p>
       <w:r>
@@ -745,13 +666,8 @@
       </w:r>
       <w:r>
         <w:tab/>
-        <w:t>-</w:t>
-      </w:r>
-      <w:proofErr w:type="spellStart"/>
-      <w:r>
-        <w:t>Column</w:t>
-      </w:r>
-      <w:proofErr w:type="spellEnd"/>
+        <w:t>-Column</w:t>
+      </w:r>
     </w:p>
     <w:p>
       <w:r>
@@ -789,126 +705,85 @@
       </w:r>
       <w:r>
         <w:tab/>
-        <w:t>-</w:t>
-      </w:r>
-      <w:proofErr w:type="spellStart"/>
-      <w:r>
-        <w:t>Form</w:t>
-      </w:r>
-      <w:proofErr w:type="spellEnd"/>
-    </w:p>
-    <w:p>
-      <w:r>
-        <w:tab/>
-      </w:r>
-      <w:r>
-        <w:tab/>
-      </w:r>
-      <w:r>
-        <w:tab/>
-      </w:r>
-      <w:r>
-        <w:tab/>
-      </w:r>
-      <w:r>
-        <w:tab/>
-        <w:t>-</w:t>
-      </w:r>
-      <w:proofErr w:type="spellStart"/>
-      <w:r>
-        <w:t>TextFormField</w:t>
-      </w:r>
-      <w:proofErr w:type="spellEnd"/>
-    </w:p>
-    <w:p>
-      <w:r>
-        <w:tab/>
-      </w:r>
-      <w:r>
-        <w:tab/>
-      </w:r>
-      <w:r>
-        <w:tab/>
-      </w:r>
-      <w:r>
-        <w:tab/>
-      </w:r>
-      <w:r>
-        <w:tab/>
-        <w:t>-</w:t>
-      </w:r>
-      <w:proofErr w:type="spellStart"/>
-      <w:r>
-        <w:t>TextFormField</w:t>
-      </w:r>
-      <w:proofErr w:type="spellEnd"/>
-    </w:p>
-    <w:p>
-      <w:r>
-        <w:tab/>
-      </w:r>
-      <w:r>
-        <w:tab/>
-      </w:r>
-      <w:r>
-        <w:tab/>
-      </w:r>
-      <w:r>
-        <w:tab/>
-      </w:r>
-      <w:r>
-        <w:tab/>
-        <w:t>-</w:t>
-      </w:r>
-      <w:proofErr w:type="spellStart"/>
-      <w:r>
-        <w:t>TextFormField</w:t>
-      </w:r>
-      <w:proofErr w:type="spellEnd"/>
-    </w:p>
-    <w:p>
-      <w:r>
-        <w:tab/>
-      </w:r>
-      <w:r>
-        <w:tab/>
-      </w:r>
-      <w:r>
-        <w:tab/>
-      </w:r>
-      <w:r>
-        <w:tab/>
-      </w:r>
-      <w:r>
-        <w:tab/>
-        <w:t>-</w:t>
-      </w:r>
-      <w:proofErr w:type="spellStart"/>
-      <w:r>
-        <w:t>ElevatedButton</w:t>
-      </w:r>
-      <w:proofErr w:type="spellEnd"/>
+        <w:t>-Form</w:t>
+      </w:r>
+    </w:p>
+    <w:p>
+      <w:r>
+        <w:tab/>
+      </w:r>
+      <w:r>
+        <w:tab/>
+      </w:r>
+      <w:r>
+        <w:tab/>
+      </w:r>
+      <w:r>
+        <w:tab/>
+      </w:r>
+      <w:r>
+        <w:tab/>
+        <w:t>-TextFormField</w:t>
+      </w:r>
+    </w:p>
+    <w:p>
+      <w:r>
+        <w:tab/>
+      </w:r>
+      <w:r>
+        <w:tab/>
+      </w:r>
+      <w:r>
+        <w:tab/>
+      </w:r>
+      <w:r>
+        <w:tab/>
+      </w:r>
+      <w:r>
+        <w:tab/>
+        <w:t>-TextFormField</w:t>
+      </w:r>
+    </w:p>
+    <w:p>
+      <w:r>
+        <w:tab/>
+      </w:r>
+      <w:r>
+        <w:tab/>
+      </w:r>
+      <w:r>
+        <w:tab/>
+      </w:r>
+      <w:r>
+        <w:tab/>
+      </w:r>
+      <w:r>
+        <w:tab/>
+        <w:t>-TextFormField</w:t>
+      </w:r>
+    </w:p>
+    <w:p>
+      <w:r>
+        <w:tab/>
+      </w:r>
+      <w:r>
+        <w:tab/>
+      </w:r>
+      <w:r>
+        <w:tab/>
+      </w:r>
+      <w:r>
+        <w:tab/>
+      </w:r>
+      <w:r>
+        <w:tab/>
+        <w:t>-ElevatedButton</w:t>
+      </w:r>
       <w:r>
         <w:t xml:space="preserve"> </w:t>
       </w:r>
       <w:r>
-        <w:t>(</w:t>
-      </w:r>
-      <w:proofErr w:type="spellStart"/>
-      <w:r>
-        <w:t>onpress</w:t>
-      </w:r>
-      <w:proofErr w:type="spellEnd"/>
-      <w:r>
-        <w:t xml:space="preserve">: </w:t>
-      </w:r>
-      <w:proofErr w:type="spellStart"/>
-      <w:r>
-        <w:t>login</w:t>
-      </w:r>
-      <w:proofErr w:type="spellEnd"/>
-      <w:r>
-        <w:t>)</w:t>
+        <w:t>(onpress: login)</w:t>
       </w:r>
     </w:p>
     <w:p>
@@ -926,26 +801,13 @@
     <w:p>
       <w:r>
         <w:tab/>
-        <w:t>-</w:t>
-      </w:r>
-      <w:proofErr w:type="spellStart"/>
-      <w:r>
-        <w:t>FloatingActionButton</w:t>
-      </w:r>
-      <w:proofErr w:type="spellEnd"/>
+        <w:t>-FloatingActionButton</w:t>
+      </w:r>
       <w:r>
         <w:t xml:space="preserve"> </w:t>
       </w:r>
       <w:r>
-        <w:t>(</w:t>
-      </w:r>
-      <w:proofErr w:type="spellStart"/>
-      <w:r>
-        <w:t>onpress</w:t>
-      </w:r>
-      <w:proofErr w:type="spellEnd"/>
-      <w:r>
-        <w:t>: back)</w:t>
+        <w:t>(onpress: back)</w:t>
       </w:r>
     </w:p>
     <w:p>
@@ -964,6 +826,9 @@
     </w:p>
     <w:p>
       <w:r>
+        <w:rPr>
+          <w:noProof/>
+        </w:rPr>
         <w:drawing>
           <wp:anchor distT="0" distB="0" distL="114300" distR="114300" simplePos="0" relativeHeight="251660288" behindDoc="1" locked="0" layoutInCell="1" allowOverlap="1" wp14:anchorId="0C7E6B9E" wp14:editId="28D6B722">
             <wp:simplePos x="0" y="0"/>
@@ -1022,24 +887,14 @@
           </wp:anchor>
         </w:drawing>
       </w:r>
-      <w:proofErr w:type="spellStart"/>
-      <w:r>
-        <w:t>CrearCuenta</w:t>
-      </w:r>
-      <w:proofErr w:type="spellEnd"/>
-      <w:r>
-        <w:t>:</w:t>
-      </w:r>
-    </w:p>
-    <w:p>
-      <w:r>
-        <w:t>-</w:t>
-      </w:r>
-      <w:proofErr w:type="spellStart"/>
-      <w:r>
-        <w:t>Scaffold</w:t>
-      </w:r>
-      <w:proofErr w:type="spellEnd"/>
+      <w:r>
+        <w:t>CrearCuenta:</w:t>
+      </w:r>
+    </w:p>
+    <w:p>
+      <w:r>
+        <w:t>-Scaffold</w:t>
+      </w:r>
     </w:p>
     <w:p>
       <w:r>
@@ -1053,13 +908,8 @@
       </w:r>
       <w:r>
         <w:tab/>
-        <w:t>-</w:t>
-      </w:r>
-      <w:proofErr w:type="spellStart"/>
-      <w:r>
-        <w:t>Column</w:t>
-      </w:r>
-      <w:proofErr w:type="spellEnd"/>
+        <w:t>-Column</w:t>
+      </w:r>
     </w:p>
     <w:p>
       <w:r>
@@ -1097,103 +947,67 @@
       </w:r>
       <w:r>
         <w:tab/>
-        <w:t>-</w:t>
-      </w:r>
-      <w:proofErr w:type="spellStart"/>
-      <w:r>
-        <w:t>Form</w:t>
-      </w:r>
-      <w:proofErr w:type="spellEnd"/>
-    </w:p>
-    <w:p>
-      <w:r>
-        <w:tab/>
-      </w:r>
-      <w:r>
-        <w:tab/>
-      </w:r>
-      <w:r>
-        <w:tab/>
-      </w:r>
-      <w:r>
-        <w:tab/>
-      </w:r>
-      <w:r>
-        <w:tab/>
-        <w:t>-</w:t>
-      </w:r>
-      <w:proofErr w:type="spellStart"/>
-      <w:r>
-        <w:t>TextFormField</w:t>
-      </w:r>
-      <w:proofErr w:type="spellEnd"/>
-    </w:p>
-    <w:p>
-      <w:r>
-        <w:tab/>
-      </w:r>
-      <w:r>
-        <w:tab/>
-      </w:r>
-      <w:r>
-        <w:tab/>
-      </w:r>
-      <w:r>
-        <w:tab/>
-      </w:r>
-      <w:r>
-        <w:tab/>
-        <w:t>-</w:t>
-      </w:r>
-      <w:proofErr w:type="spellStart"/>
-      <w:r>
-        <w:t>TextFormField</w:t>
-      </w:r>
-      <w:proofErr w:type="spellEnd"/>
-    </w:p>
-    <w:p>
-      <w:r>
-        <w:tab/>
-      </w:r>
-      <w:r>
-        <w:tab/>
-      </w:r>
-      <w:r>
-        <w:tab/>
-      </w:r>
-      <w:r>
-        <w:tab/>
-      </w:r>
-      <w:r>
-        <w:tab/>
-        <w:t>-</w:t>
-      </w:r>
-      <w:proofErr w:type="spellStart"/>
-      <w:r>
-        <w:t>ElevatedButton</w:t>
-      </w:r>
-      <w:proofErr w:type="spellEnd"/>
+        <w:t>-Form</w:t>
+      </w:r>
+    </w:p>
+    <w:p>
+      <w:r>
+        <w:tab/>
+      </w:r>
+      <w:r>
+        <w:tab/>
+      </w:r>
+      <w:r>
+        <w:tab/>
+      </w:r>
+      <w:r>
+        <w:tab/>
+      </w:r>
+      <w:r>
+        <w:tab/>
+        <w:t>-TextFormField</w:t>
+      </w:r>
+    </w:p>
+    <w:p>
+      <w:r>
+        <w:tab/>
+      </w:r>
+      <w:r>
+        <w:tab/>
+      </w:r>
+      <w:r>
+        <w:tab/>
+      </w:r>
+      <w:r>
+        <w:tab/>
+      </w:r>
+      <w:r>
+        <w:tab/>
+        <w:t>-TextFormField</w:t>
+      </w:r>
+    </w:p>
+    <w:p>
+      <w:r>
+        <w:tab/>
+      </w:r>
+      <w:r>
+        <w:tab/>
+      </w:r>
+      <w:r>
+        <w:tab/>
+      </w:r>
+      <w:r>
+        <w:tab/>
+      </w:r>
+      <w:r>
+        <w:tab/>
+        <w:t>-ElevatedButton</w:t>
+      </w:r>
       <w:r>
         <w:t xml:space="preserve"> </w:t>
       </w:r>
       <w:r>
-        <w:t>(</w:t>
-      </w:r>
-      <w:proofErr w:type="spellStart"/>
-      <w:r>
-        <w:t>onpress</w:t>
-      </w:r>
-      <w:proofErr w:type="spellEnd"/>
-      <w:r>
-        <w:t xml:space="preserve">: </w:t>
-      </w:r>
-      <w:proofErr w:type="spellStart"/>
-      <w:r>
-        <w:t>login</w:t>
-      </w:r>
-      <w:proofErr w:type="spellEnd"/>
-      <w:r>
-        <w:t>)</w:t>
+        <w:t>(onpress: login)</w:t>
       </w:r>
     </w:p>
     <w:p>
@@ -1211,26 +1025,13 @@
     <w:p>
       <w:r>
         <w:tab/>
-        <w:t>-</w:t>
-      </w:r>
-      <w:proofErr w:type="spellStart"/>
-      <w:r>
-        <w:t>FloatingActionButton</w:t>
-      </w:r>
-      <w:proofErr w:type="spellEnd"/>
+        <w:t>-FloatingActionButton</w:t>
+      </w:r>
       <w:r>
         <w:t xml:space="preserve"> </w:t>
       </w:r>
       <w:r>
-        <w:t>(</w:t>
-      </w:r>
-      <w:proofErr w:type="spellStart"/>
-      <w:r>
-        <w:t>onpress</w:t>
-      </w:r>
-      <w:proofErr w:type="spellEnd"/>
-      <w:r>
-        <w:t>: back)</w:t>
+        <w:t>(onpress: back)</w:t>
       </w:r>
     </w:p>
     <w:p>
@@ -1245,6 +1046,9 @@
         </w:tabs>
       </w:pPr>
       <w:r>
+        <w:rPr>
+          <w:noProof/>
+        </w:rPr>
         <w:lastRenderedPageBreak/>
         <w:drawing>
           <wp:anchor distT="0" distB="0" distL="114300" distR="114300" simplePos="0" relativeHeight="251662336" behindDoc="0" locked="0" layoutInCell="1" allowOverlap="1" wp14:anchorId="3637D623" wp14:editId="69CB66D9">
@@ -1325,54 +1129,39 @@
       </w:pPr>
       <w:r>
         <w:tab/>
-        <w:t>-</w:t>
-      </w:r>
-      <w:proofErr w:type="spellStart"/>
-      <w:r>
-        <w:t>Column</w:t>
-      </w:r>
-      <w:proofErr w:type="spellEnd"/>
-    </w:p>
-    <w:p>
-      <w:pPr>
-        <w:tabs>
-          <w:tab w:val="left" w:pos="1104"/>
-        </w:tabs>
-      </w:pPr>
-      <w:r>
-        <w:tab/>
-      </w:r>
-      <w:r>
-        <w:tab/>
-        <w:t>-</w:t>
-      </w:r>
-      <w:proofErr w:type="spellStart"/>
-      <w:r>
-        <w:t>Row</w:t>
-      </w:r>
-      <w:proofErr w:type="spellEnd"/>
-    </w:p>
-    <w:p>
-      <w:pPr>
-        <w:tabs>
-          <w:tab w:val="left" w:pos="1104"/>
-        </w:tabs>
-      </w:pPr>
-      <w:r>
-        <w:tab/>
-      </w:r>
-      <w:r>
-        <w:tab/>
-      </w:r>
-      <w:r>
-        <w:tab/>
-        <w:t>-</w:t>
-      </w:r>
-      <w:proofErr w:type="spellStart"/>
-      <w:r>
-        <w:t>CircleAvatar</w:t>
-      </w:r>
-      <w:proofErr w:type="spellEnd"/>
+        <w:t>-Column</w:t>
+      </w:r>
+    </w:p>
+    <w:p>
+      <w:pPr>
+        <w:tabs>
+          <w:tab w:val="left" w:pos="1104"/>
+        </w:tabs>
+      </w:pPr>
+      <w:r>
+        <w:tab/>
+      </w:r>
+      <w:r>
+        <w:tab/>
+        <w:t>-Row</w:t>
+      </w:r>
+    </w:p>
+    <w:p>
+      <w:pPr>
+        <w:tabs>
+          <w:tab w:val="left" w:pos="1104"/>
+        </w:tabs>
+      </w:pPr>
+      <w:r>
+        <w:tab/>
+      </w:r>
+      <w:r>
+        <w:tab/>
+      </w:r>
+      <w:r>
+        <w:tab/>
+        <w:t>-CircleAvatar</w:t>
+      </w:r>
     </w:p>
     <w:p>
       <w:pPr>
@@ -1433,13 +1222,8 @@
       </w:r>
       <w:r>
         <w:tab/>
-        <w:t>-</w:t>
-      </w:r>
-      <w:proofErr w:type="spellStart"/>
-      <w:r>
-        <w:t>ListView.Builder</w:t>
-      </w:r>
-      <w:proofErr w:type="spellEnd"/>
+        <w:t>-ListView.Builder</w:t>
+      </w:r>
     </w:p>
     <w:p>
       <w:pPr>
@@ -1481,44 +1265,34 @@
       </w:r>
       <w:r>
         <w:tab/>
-        <w:t>-</w:t>
-      </w:r>
-      <w:proofErr w:type="spellStart"/>
-      <w:r>
-        <w:t>Column</w:t>
-      </w:r>
-      <w:proofErr w:type="spellEnd"/>
-    </w:p>
-    <w:p>
-      <w:pPr>
-        <w:tabs>
-          <w:tab w:val="left" w:pos="1104"/>
-        </w:tabs>
-      </w:pPr>
-      <w:r>
-        <w:tab/>
-      </w:r>
-      <w:r>
-        <w:tab/>
-      </w:r>
-      <w:r>
-        <w:tab/>
-      </w:r>
-      <w:r>
-        <w:tab/>
-      </w:r>
-      <w:r>
-        <w:tab/>
-      </w:r>
-      <w:r>
-        <w:tab/>
-        <w:t>-</w:t>
-      </w:r>
-      <w:proofErr w:type="spellStart"/>
-      <w:r>
-        <w:t>Image</w:t>
-      </w:r>
-      <w:proofErr w:type="spellEnd"/>
+        <w:t>-Column</w:t>
+      </w:r>
+    </w:p>
+    <w:p>
+      <w:pPr>
+        <w:tabs>
+          <w:tab w:val="left" w:pos="1104"/>
+        </w:tabs>
+      </w:pPr>
+      <w:r>
+        <w:tab/>
+      </w:r>
+      <w:r>
+        <w:tab/>
+      </w:r>
+      <w:r>
+        <w:tab/>
+      </w:r>
+      <w:r>
+        <w:tab/>
+      </w:r>
+      <w:r>
+        <w:tab/>
+      </w:r>
+      <w:r>
+        <w:tab/>
+        <w:t>-Image</w:t>
+      </w:r>
     </w:p>
     <w:p>
       <w:pPr>
@@ -1588,13 +1362,8 @@
       </w:r>
       <w:r>
         <w:tab/>
-        <w:t>-</w:t>
-      </w:r>
-      <w:proofErr w:type="spellStart"/>
-      <w:r>
-        <w:t>ListView.Builder</w:t>
-      </w:r>
-      <w:proofErr w:type="spellEnd"/>
+        <w:t>-ListView.Builder</w:t>
+      </w:r>
     </w:p>
     <w:p>
       <w:pPr>
@@ -1648,50 +1417,40 @@
       </w:r>
       <w:r>
         <w:tab/>
-        <w:t>-</w:t>
-      </w:r>
-      <w:proofErr w:type="spellStart"/>
-      <w:r>
-        <w:t>Column</w:t>
-      </w:r>
-      <w:proofErr w:type="spellEnd"/>
-    </w:p>
-    <w:p>
-      <w:pPr>
-        <w:tabs>
-          <w:tab w:val="left" w:pos="1104"/>
-        </w:tabs>
-      </w:pPr>
-      <w:r>
-        <w:tab/>
-      </w:r>
-      <w:r>
-        <w:tab/>
-      </w:r>
-      <w:r>
-        <w:tab/>
-      </w:r>
-      <w:r>
-        <w:tab/>
-      </w:r>
-      <w:r>
-        <w:tab/>
-      </w:r>
-      <w:r>
-        <w:tab/>
-      </w:r>
-      <w:r>
-        <w:tab/>
-      </w:r>
-      <w:r>
-        <w:tab/>
-        <w:t>-</w:t>
-      </w:r>
-      <w:proofErr w:type="spellStart"/>
-      <w:r>
-        <w:t>Image</w:t>
-      </w:r>
-      <w:proofErr w:type="spellEnd"/>
+        <w:t>-Column</w:t>
+      </w:r>
+    </w:p>
+    <w:p>
+      <w:pPr>
+        <w:tabs>
+          <w:tab w:val="left" w:pos="1104"/>
+        </w:tabs>
+      </w:pPr>
+      <w:r>
+        <w:tab/>
+      </w:r>
+      <w:r>
+        <w:tab/>
+      </w:r>
+      <w:r>
+        <w:tab/>
+      </w:r>
+      <w:r>
+        <w:tab/>
+      </w:r>
+      <w:r>
+        <w:tab/>
+      </w:r>
+      <w:r>
+        <w:tab/>
+      </w:r>
+      <w:r>
+        <w:tab/>
+      </w:r>
+      <w:r>
+        <w:tab/>
+        <w:t>-Image</w:t>
+      </w:r>
     </w:p>
     <w:p>
       <w:pPr>
@@ -1742,26 +1501,13 @@
       </w:r>
       <w:r>
         <w:tab/>
-        <w:t>-</w:t>
-      </w:r>
-      <w:proofErr w:type="spellStart"/>
-      <w:r>
-        <w:t>FloatingActionButton</w:t>
-      </w:r>
-      <w:proofErr w:type="spellEnd"/>
+        <w:t>-FloatingActionButton</w:t>
+      </w:r>
       <w:r>
         <w:t xml:space="preserve"> </w:t>
       </w:r>
       <w:r>
-        <w:t>(</w:t>
-      </w:r>
-      <w:proofErr w:type="spellStart"/>
-      <w:r>
-        <w:t>onpress</w:t>
-      </w:r>
-      <w:proofErr w:type="spellEnd"/>
-      <w:r>
-        <w:t>: volver)</w:t>
+        <w:t>(onpress: volver)</w:t>
       </w:r>
       <w:r>
         <w:t xml:space="preserve"> </w:t>
@@ -1787,226 +1533,123 @@
       </w:r>
       <w:r>
         <w:tab/>
-        <w:t>-</w:t>
-      </w:r>
-      <w:proofErr w:type="spellStart"/>
-      <w:r>
-        <w:t>BottomNavigationBar</w:t>
-      </w:r>
-      <w:proofErr w:type="spellEnd"/>
-    </w:p>
-    <w:p>
-      <w:pPr>
-        <w:tabs>
-          <w:tab w:val="left" w:pos="1104"/>
-        </w:tabs>
-      </w:pPr>
-      <w:r>
-        <w:tab/>
-      </w:r>
-      <w:r>
-        <w:tab/>
-      </w:r>
-      <w:r>
-        <w:tab/>
-      </w:r>
-      <w:r>
-        <w:tab/>
-      </w:r>
-      <w:r>
-        <w:tab/>
-        <w:t>-</w:t>
-      </w:r>
-      <w:proofErr w:type="spellStart"/>
-      <w:r>
-        <w:t>NavigationItem</w:t>
-      </w:r>
-      <w:proofErr w:type="spellEnd"/>
+        <w:t>-BottomNavigationBar</w:t>
+      </w:r>
+    </w:p>
+    <w:p>
+      <w:pPr>
+        <w:tabs>
+          <w:tab w:val="left" w:pos="1104"/>
+        </w:tabs>
+      </w:pPr>
+      <w:r>
+        <w:tab/>
+      </w:r>
+      <w:r>
+        <w:tab/>
+      </w:r>
+      <w:r>
+        <w:tab/>
+      </w:r>
+      <w:r>
+        <w:tab/>
+      </w:r>
+      <w:r>
+        <w:tab/>
+        <w:t>-NavigationItem</w:t>
+      </w:r>
       <w:r>
         <w:t xml:space="preserve"> </w:t>
       </w:r>
       <w:r>
-        <w:t>(</w:t>
-      </w:r>
-      <w:proofErr w:type="spellStart"/>
-      <w:r>
-        <w:t>onpress</w:t>
-      </w:r>
-      <w:proofErr w:type="spellEnd"/>
-      <w:r>
-        <w:t xml:space="preserve">: </w:t>
-      </w:r>
-      <w:proofErr w:type="spellStart"/>
-      <w:r>
-        <w:t>goLibrary</w:t>
-      </w:r>
-      <w:proofErr w:type="spellEnd"/>
-      <w:r>
-        <w:t xml:space="preserve">, </w:t>
-      </w:r>
-      <w:proofErr w:type="spellStart"/>
-      <w:proofErr w:type="gramStart"/>
-      <w:r>
-        <w:t>Icon:Icon</w:t>
-      </w:r>
-      <w:proofErr w:type="spellEnd"/>
-      <w:proofErr w:type="gramEnd"/>
-      <w:r>
-        <w:t>)</w:t>
-      </w:r>
-    </w:p>
-    <w:p>
-      <w:pPr>
-        <w:tabs>
-          <w:tab w:val="left" w:pos="1104"/>
-        </w:tabs>
-      </w:pPr>
-      <w:r>
-        <w:tab/>
-      </w:r>
-      <w:r>
-        <w:tab/>
-      </w:r>
-      <w:r>
-        <w:tab/>
-      </w:r>
-      <w:r>
-        <w:tab/>
-      </w:r>
-      <w:r>
-        <w:tab/>
-        <w:t>-</w:t>
-      </w:r>
-      <w:proofErr w:type="spellStart"/>
-      <w:r>
-        <w:t>NavigationItem</w:t>
-      </w:r>
-      <w:proofErr w:type="spellEnd"/>
+        <w:t>(onpress: goLibrary, Icon:Icon)</w:t>
+      </w:r>
+    </w:p>
+    <w:p>
+      <w:pPr>
+        <w:tabs>
+          <w:tab w:val="left" w:pos="1104"/>
+        </w:tabs>
+      </w:pPr>
+      <w:r>
+        <w:tab/>
+      </w:r>
+      <w:r>
+        <w:tab/>
+      </w:r>
+      <w:r>
+        <w:tab/>
+      </w:r>
+      <w:r>
+        <w:tab/>
+      </w:r>
+      <w:r>
+        <w:tab/>
+        <w:t>-NavigationItem</w:t>
+      </w:r>
       <w:r>
         <w:t xml:space="preserve"> </w:t>
       </w:r>
       <w:r>
-        <w:t>(</w:t>
-      </w:r>
-      <w:proofErr w:type="spellStart"/>
-      <w:r>
-        <w:t>onpress</w:t>
-      </w:r>
-      <w:proofErr w:type="spellEnd"/>
-      <w:r>
-        <w:t xml:space="preserve">: </w:t>
-      </w:r>
-      <w:proofErr w:type="spellStart"/>
-      <w:r>
-        <w:t>goHome</w:t>
-      </w:r>
-      <w:proofErr w:type="spellEnd"/>
-      <w:r>
-        <w:t xml:space="preserve">, </w:t>
-      </w:r>
-      <w:proofErr w:type="spellStart"/>
-      <w:proofErr w:type="gramStart"/>
-      <w:r>
-        <w:t>Icon:Icon</w:t>
-      </w:r>
-      <w:proofErr w:type="spellEnd"/>
-      <w:proofErr w:type="gramEnd"/>
-      <w:r>
-        <w:t>)</w:t>
-      </w:r>
-    </w:p>
-    <w:p>
-      <w:pPr>
-        <w:tabs>
-          <w:tab w:val="left" w:pos="1104"/>
-        </w:tabs>
-      </w:pPr>
-      <w:r>
-        <w:tab/>
-      </w:r>
-      <w:r>
-        <w:tab/>
-      </w:r>
-      <w:r>
-        <w:tab/>
-      </w:r>
-      <w:r>
-        <w:tab/>
-      </w:r>
-      <w:r>
-        <w:tab/>
-        <w:t>-</w:t>
-      </w:r>
-      <w:proofErr w:type="spellStart"/>
-      <w:r>
-        <w:t>NavigationItem</w:t>
-      </w:r>
-      <w:proofErr w:type="spellEnd"/>
+        <w:t>(onpress: goHome, Icon:Icon)</w:t>
+      </w:r>
+    </w:p>
+    <w:p>
+      <w:pPr>
+        <w:tabs>
+          <w:tab w:val="left" w:pos="1104"/>
+        </w:tabs>
+      </w:pPr>
+      <w:r>
+        <w:tab/>
+      </w:r>
+      <w:r>
+        <w:tab/>
+      </w:r>
+      <w:r>
+        <w:tab/>
+      </w:r>
+      <w:r>
+        <w:tab/>
+      </w:r>
+      <w:r>
+        <w:tab/>
+        <w:t>-NavigationItem</w:t>
+      </w:r>
       <w:r>
         <w:t xml:space="preserve"> </w:t>
       </w:r>
       <w:r>
-        <w:t>(</w:t>
-      </w:r>
-      <w:proofErr w:type="spellStart"/>
-      <w:r>
-        <w:t>onpress</w:t>
-      </w:r>
-      <w:proofErr w:type="spellEnd"/>
-      <w:r>
-        <w:t xml:space="preserve">: </w:t>
-      </w:r>
-      <w:proofErr w:type="spellStart"/>
-      <w:r>
-        <w:t>goYourLibrary</w:t>
-      </w:r>
-      <w:proofErr w:type="spellEnd"/>
-      <w:r>
-        <w:t xml:space="preserve">, </w:t>
-      </w:r>
-      <w:proofErr w:type="spellStart"/>
-      <w:proofErr w:type="gramStart"/>
-      <w:r>
-        <w:t>Icon:Icon</w:t>
-      </w:r>
-      <w:proofErr w:type="spellEnd"/>
-      <w:proofErr w:type="gramEnd"/>
-      <w:r>
-        <w:t>)</w:t>
-      </w:r>
-    </w:p>
-    <w:p>
-      <w:pPr>
-        <w:tabs>
-          <w:tab w:val="left" w:pos="1104"/>
-        </w:tabs>
-      </w:pPr>
-    </w:p>
-    <w:p>
-      <w:pPr>
-        <w:tabs>
-          <w:tab w:val="left" w:pos="1104"/>
-        </w:tabs>
-      </w:pPr>
-      <w:r>
-        <w:t xml:space="preserve">*No sé si lo quitare el final o que hare con el </w:t>
-      </w:r>
-      <w:proofErr w:type="spellStart"/>
-      <w:r>
-        <w:t>xD</w:t>
-      </w:r>
-      <w:proofErr w:type="spellEnd"/>
-      <w:r>
-        <w:t>.</w:t>
-      </w:r>
-    </w:p>
-    <w:p>
-      <w:pPr>
-        <w:tabs>
-          <w:tab w:val="left" w:pos="1104"/>
-        </w:tabs>
-      </w:pPr>
-      <w:r>
+        <w:t>(onpress: goYourLibrary, Icon:Icon)</w:t>
+      </w:r>
+    </w:p>
+    <w:p>
+      <w:pPr>
+        <w:tabs>
+          <w:tab w:val="left" w:pos="1104"/>
+        </w:tabs>
+      </w:pPr>
+    </w:p>
+    <w:p>
+      <w:pPr>
+        <w:tabs>
+          <w:tab w:val="left" w:pos="1104"/>
+        </w:tabs>
+      </w:pPr>
+      <w:r>
+        <w:t>*No sé si lo quitare el final o que hare con el xD.</w:t>
+      </w:r>
+    </w:p>
+    <w:p>
+      <w:pPr>
+        <w:tabs>
+          <w:tab w:val="left" w:pos="1104"/>
+        </w:tabs>
+      </w:pPr>
+      <w:r>
+        <w:rPr>
+          <w:noProof/>
+        </w:rPr>
         <w:lastRenderedPageBreak/>
         <w:drawing>
           <wp:anchor distT="0" distB="0" distL="114300" distR="114300" simplePos="0" relativeHeight="251663360" behindDoc="0" locked="0" layoutInCell="1" allowOverlap="1" wp14:anchorId="171EDEA6" wp14:editId="24BC789D">
@@ -2081,117 +1724,76 @@
       </w:pPr>
       <w:r>
         <w:tab/>
-        <w:t>-</w:t>
-      </w:r>
-      <w:proofErr w:type="spellStart"/>
-      <w:r>
-        <w:t>Column</w:t>
-      </w:r>
-      <w:proofErr w:type="spellEnd"/>
-    </w:p>
-    <w:p>
-      <w:pPr>
-        <w:tabs>
-          <w:tab w:val="left" w:pos="1104"/>
-        </w:tabs>
-      </w:pPr>
-      <w:r>
-        <w:tab/>
-      </w:r>
-      <w:r>
-        <w:tab/>
-        <w:t>-</w:t>
-      </w:r>
-      <w:proofErr w:type="spellStart"/>
-      <w:r>
-        <w:t>Row</w:t>
-      </w:r>
-      <w:proofErr w:type="spellEnd"/>
-    </w:p>
-    <w:p>
-      <w:pPr>
-        <w:tabs>
-          <w:tab w:val="left" w:pos="1104"/>
-        </w:tabs>
-      </w:pPr>
-      <w:r>
-        <w:tab/>
-      </w:r>
-      <w:r>
-        <w:tab/>
-      </w:r>
-      <w:r>
-        <w:tab/>
-        <w:t>-</w:t>
-      </w:r>
-      <w:proofErr w:type="spellStart"/>
-      <w:r>
-        <w:t>CircleAvatar</w:t>
-      </w:r>
-      <w:proofErr w:type="spellEnd"/>
-    </w:p>
-    <w:p>
-      <w:pPr>
-        <w:tabs>
-          <w:tab w:val="left" w:pos="1104"/>
-        </w:tabs>
-      </w:pPr>
-      <w:r>
-        <w:tab/>
-      </w:r>
-      <w:r>
-        <w:tab/>
-        <w:t>-</w:t>
-      </w:r>
-      <w:proofErr w:type="spellStart"/>
-      <w:r>
-        <w:t>DropDownButton</w:t>
-      </w:r>
-      <w:proofErr w:type="spellEnd"/>
+        <w:t>-Column</w:t>
+      </w:r>
+    </w:p>
+    <w:p>
+      <w:pPr>
+        <w:tabs>
+          <w:tab w:val="left" w:pos="1104"/>
+        </w:tabs>
+      </w:pPr>
+      <w:r>
+        <w:tab/>
+      </w:r>
+      <w:r>
+        <w:tab/>
+        <w:t>-Row</w:t>
+      </w:r>
+    </w:p>
+    <w:p>
+      <w:pPr>
+        <w:tabs>
+          <w:tab w:val="left" w:pos="1104"/>
+        </w:tabs>
+      </w:pPr>
+      <w:r>
+        <w:tab/>
+      </w:r>
+      <w:r>
+        <w:tab/>
+      </w:r>
+      <w:r>
+        <w:tab/>
+        <w:t>-CircleAvatar</w:t>
+      </w:r>
+    </w:p>
+    <w:p>
+      <w:pPr>
+        <w:tabs>
+          <w:tab w:val="left" w:pos="1104"/>
+        </w:tabs>
+      </w:pPr>
+      <w:r>
+        <w:tab/>
+      </w:r>
+      <w:r>
+        <w:tab/>
+        <w:t>-DropDownButton</w:t>
+      </w:r>
       <w:r>
         <w:t xml:space="preserve"> </w:t>
       </w:r>
       <w:r>
-        <w:t xml:space="preserve">(Text: Buscar Por, </w:t>
-      </w:r>
-      <w:proofErr w:type="spellStart"/>
-      <w:r>
-        <w:t>Icon</w:t>
-      </w:r>
-      <w:proofErr w:type="spellEnd"/>
-      <w:r>
-        <w:t xml:space="preserve">: </w:t>
-      </w:r>
-      <w:proofErr w:type="spellStart"/>
-      <w:r>
-        <w:t>Icon</w:t>
-      </w:r>
-      <w:proofErr w:type="spellEnd"/>
-      <w:r>
-        <w:t>)</w:t>
-      </w:r>
-    </w:p>
-    <w:p>
-      <w:pPr>
-        <w:tabs>
-          <w:tab w:val="left" w:pos="1104"/>
-        </w:tabs>
-      </w:pPr>
-      <w:r>
-        <w:tab/>
-      </w:r>
-      <w:r>
-        <w:tab/>
-      </w:r>
-      <w:r>
-        <w:tab/>
-        <w:t>-</w:t>
-      </w:r>
-      <w:proofErr w:type="spellStart"/>
-      <w:r>
-        <w:t>DropDownItem</w:t>
-      </w:r>
-      <w:proofErr w:type="spellEnd"/>
+        <w:t>(Text: Buscar Por, Icon: Icon)</w:t>
+      </w:r>
+    </w:p>
+    <w:p>
+      <w:pPr>
+        <w:tabs>
+          <w:tab w:val="left" w:pos="1104"/>
+        </w:tabs>
+      </w:pPr>
+      <w:r>
+        <w:tab/>
+      </w:r>
+      <w:r>
+        <w:tab/>
+      </w:r>
+      <w:r>
+        <w:tab/>
+        <w:t>-DropDownItem</w:t>
+      </w:r>
       <w:r>
         <w:t xml:space="preserve"> </w:t>
       </w:r>
@@ -2213,13 +1815,8 @@
       </w:r>
       <w:r>
         <w:tab/>
-        <w:t>-</w:t>
-      </w:r>
-      <w:proofErr w:type="spellStart"/>
-      <w:r>
-        <w:t>DropDownItem</w:t>
-      </w:r>
-      <w:proofErr w:type="spellEnd"/>
+        <w:t>-DropDownItem</w:t>
+      </w:r>
       <w:r>
         <w:t xml:space="preserve"> </w:t>
       </w:r>
@@ -2241,13 +1838,8 @@
       </w:r>
       <w:r>
         <w:tab/>
-        <w:t>-</w:t>
-      </w:r>
-      <w:proofErr w:type="spellStart"/>
-      <w:r>
-        <w:t>DropDownItem</w:t>
-      </w:r>
-      <w:proofErr w:type="spellEnd"/>
+        <w:t>-DropDownItem</w:t>
+      </w:r>
       <w:r>
         <w:t xml:space="preserve"> </w:t>
       </w:r>
@@ -2271,13 +1863,8 @@
         <w:tab/>
       </w:r>
       <w:r>
-        <w:t>-</w:t>
-      </w:r>
-      <w:proofErr w:type="spellStart"/>
-      <w:r>
-        <w:t>DropDownItem</w:t>
-      </w:r>
-      <w:proofErr w:type="spellEnd"/>
+        <w:t>-DropDownItem</w:t>
+      </w:r>
       <w:r>
         <w:t xml:space="preserve"> </w:t>
       </w:r>
@@ -2332,13 +1919,8 @@
       </w:r>
       <w:r>
         <w:tab/>
-        <w:t>-</w:t>
-      </w:r>
-      <w:proofErr w:type="spellStart"/>
-      <w:r>
-        <w:t>ListView.Builder</w:t>
-      </w:r>
-      <w:proofErr w:type="spellEnd"/>
+        <w:t>-ListView.Builder</w:t>
+      </w:r>
     </w:p>
     <w:p>
       <w:pPr>
@@ -2383,44 +1965,34 @@
       </w:r>
       <w:r>
         <w:tab/>
-        <w:t>-</w:t>
-      </w:r>
-      <w:proofErr w:type="spellStart"/>
-      <w:r>
-        <w:t>Column</w:t>
-      </w:r>
-      <w:proofErr w:type="spellEnd"/>
-    </w:p>
-    <w:p>
-      <w:pPr>
-        <w:tabs>
-          <w:tab w:val="left" w:pos="1104"/>
-        </w:tabs>
-      </w:pPr>
-      <w:r>
-        <w:tab/>
-      </w:r>
-      <w:r>
-        <w:tab/>
-      </w:r>
-      <w:r>
-        <w:tab/>
-      </w:r>
-      <w:r>
-        <w:tab/>
-      </w:r>
-      <w:r>
-        <w:tab/>
-      </w:r>
-      <w:r>
-        <w:tab/>
-        <w:t>-</w:t>
-      </w:r>
-      <w:proofErr w:type="spellStart"/>
-      <w:r>
-        <w:t>Image</w:t>
-      </w:r>
-      <w:proofErr w:type="spellEnd"/>
+        <w:t>-Column</w:t>
+      </w:r>
+    </w:p>
+    <w:p>
+      <w:pPr>
+        <w:tabs>
+          <w:tab w:val="left" w:pos="1104"/>
+        </w:tabs>
+      </w:pPr>
+      <w:r>
+        <w:tab/>
+      </w:r>
+      <w:r>
+        <w:tab/>
+      </w:r>
+      <w:r>
+        <w:tab/>
+      </w:r>
+      <w:r>
+        <w:tab/>
+      </w:r>
+      <w:r>
+        <w:tab/>
+      </w:r>
+      <w:r>
+        <w:tab/>
+        <w:t>-Image</w:t>
+      </w:r>
     </w:p>
     <w:p>
       <w:pPr>
@@ -2455,26 +2027,13 @@
         </w:tabs>
       </w:pPr>
       <w:r>
-        <w:t>-</w:t>
-      </w:r>
-      <w:proofErr w:type="spellStart"/>
-      <w:r>
-        <w:t>FloatingActionButton</w:t>
-      </w:r>
-      <w:proofErr w:type="spellEnd"/>
+        <w:t>-FloatingActionButton</w:t>
+      </w:r>
       <w:r>
         <w:t xml:space="preserve"> </w:t>
       </w:r>
       <w:r>
-        <w:t>(</w:t>
-      </w:r>
-      <w:proofErr w:type="spellStart"/>
-      <w:r>
-        <w:t>onpress</w:t>
-      </w:r>
-      <w:proofErr w:type="spellEnd"/>
-      <w:r>
-        <w:t>: volver)</w:t>
+        <w:t>(onpress: volver)</w:t>
       </w:r>
       <w:r>
         <w:t xml:space="preserve"> </w:t>
@@ -2500,217 +2059,111 @@
       </w:r>
       <w:r>
         <w:tab/>
-        <w:t>-</w:t>
-      </w:r>
-      <w:proofErr w:type="spellStart"/>
-      <w:r>
-        <w:t>BottomNavigationBar</w:t>
-      </w:r>
-      <w:proofErr w:type="spellEnd"/>
-    </w:p>
-    <w:p>
-      <w:pPr>
-        <w:tabs>
-          <w:tab w:val="left" w:pos="1104"/>
-        </w:tabs>
-      </w:pPr>
-      <w:r>
-        <w:tab/>
-      </w:r>
-      <w:r>
-        <w:tab/>
-      </w:r>
-      <w:r>
-        <w:tab/>
-      </w:r>
-      <w:r>
-        <w:tab/>
-      </w:r>
-      <w:r>
-        <w:tab/>
-        <w:t>-</w:t>
-      </w:r>
-      <w:proofErr w:type="spellStart"/>
-      <w:r>
-        <w:t>NavigationItem</w:t>
-      </w:r>
-      <w:proofErr w:type="spellEnd"/>
+        <w:t>-BottomNavigationBar</w:t>
+      </w:r>
+    </w:p>
+    <w:p>
+      <w:pPr>
+        <w:tabs>
+          <w:tab w:val="left" w:pos="1104"/>
+        </w:tabs>
+      </w:pPr>
+      <w:r>
+        <w:tab/>
+      </w:r>
+      <w:r>
+        <w:tab/>
+      </w:r>
+      <w:r>
+        <w:tab/>
+      </w:r>
+      <w:r>
+        <w:tab/>
+      </w:r>
+      <w:r>
+        <w:tab/>
+        <w:t>-NavigationItem</w:t>
+      </w:r>
       <w:r>
         <w:t xml:space="preserve"> </w:t>
       </w:r>
       <w:r>
-        <w:t>(</w:t>
-      </w:r>
-      <w:proofErr w:type="spellStart"/>
-      <w:r>
-        <w:t>onpress</w:t>
-      </w:r>
-      <w:proofErr w:type="spellEnd"/>
-      <w:r>
-        <w:t xml:space="preserve">: </w:t>
-      </w:r>
-      <w:proofErr w:type="spellStart"/>
-      <w:r>
-        <w:t>goLibrary</w:t>
-      </w:r>
-      <w:proofErr w:type="spellEnd"/>
-      <w:r>
-        <w:t xml:space="preserve">, </w:t>
-      </w:r>
-      <w:proofErr w:type="spellStart"/>
-      <w:proofErr w:type="gramStart"/>
-      <w:r>
-        <w:t>Icon:Icon</w:t>
-      </w:r>
-      <w:proofErr w:type="spellEnd"/>
-      <w:proofErr w:type="gramEnd"/>
-      <w:r>
-        <w:t>)</w:t>
-      </w:r>
-    </w:p>
-    <w:p>
-      <w:pPr>
-        <w:tabs>
-          <w:tab w:val="left" w:pos="1104"/>
-        </w:tabs>
-      </w:pPr>
-      <w:r>
-        <w:tab/>
-      </w:r>
-      <w:r>
-        <w:tab/>
-      </w:r>
-      <w:r>
-        <w:tab/>
-      </w:r>
-      <w:r>
-        <w:tab/>
-      </w:r>
-      <w:r>
-        <w:tab/>
-        <w:t>-</w:t>
-      </w:r>
-      <w:proofErr w:type="spellStart"/>
-      <w:r>
-        <w:t>NavigationItem</w:t>
-      </w:r>
-      <w:proofErr w:type="spellEnd"/>
+        <w:t>(onpress: goLibrary, Icon:Icon)</w:t>
+      </w:r>
+    </w:p>
+    <w:p>
+      <w:pPr>
+        <w:tabs>
+          <w:tab w:val="left" w:pos="1104"/>
+        </w:tabs>
+      </w:pPr>
+      <w:r>
+        <w:tab/>
+      </w:r>
+      <w:r>
+        <w:tab/>
+      </w:r>
+      <w:r>
+        <w:tab/>
+      </w:r>
+      <w:r>
+        <w:tab/>
+      </w:r>
+      <w:r>
+        <w:tab/>
+        <w:t>-NavigationItem</w:t>
+      </w:r>
       <w:r>
         <w:t xml:space="preserve"> </w:t>
       </w:r>
       <w:r>
-        <w:t>(</w:t>
-      </w:r>
-      <w:proofErr w:type="spellStart"/>
-      <w:r>
-        <w:t>onpress</w:t>
-      </w:r>
-      <w:proofErr w:type="spellEnd"/>
-      <w:r>
-        <w:t xml:space="preserve">: </w:t>
-      </w:r>
-      <w:proofErr w:type="spellStart"/>
-      <w:r>
-        <w:t>goHome</w:t>
-      </w:r>
-      <w:proofErr w:type="spellEnd"/>
-      <w:r>
-        <w:t xml:space="preserve">, </w:t>
-      </w:r>
-      <w:proofErr w:type="spellStart"/>
-      <w:proofErr w:type="gramStart"/>
-      <w:r>
-        <w:t>Icon:Icon</w:t>
-      </w:r>
-      <w:proofErr w:type="spellEnd"/>
-      <w:proofErr w:type="gramEnd"/>
-      <w:r>
-        <w:t>)</w:t>
-      </w:r>
-    </w:p>
-    <w:p>
-      <w:pPr>
-        <w:tabs>
-          <w:tab w:val="left" w:pos="1104"/>
-        </w:tabs>
-      </w:pPr>
-      <w:r>
-        <w:tab/>
-      </w:r>
-      <w:r>
-        <w:tab/>
-      </w:r>
-      <w:r>
-        <w:tab/>
-      </w:r>
-      <w:r>
-        <w:tab/>
-      </w:r>
-      <w:r>
-        <w:tab/>
-        <w:t>-</w:t>
-      </w:r>
-      <w:proofErr w:type="spellStart"/>
-      <w:r>
-        <w:t>NavigationItem</w:t>
-      </w:r>
-      <w:proofErr w:type="spellEnd"/>
+        <w:t>(onpress: goHome, Icon:Icon)</w:t>
+      </w:r>
+    </w:p>
+    <w:p>
+      <w:pPr>
+        <w:tabs>
+          <w:tab w:val="left" w:pos="1104"/>
+        </w:tabs>
+      </w:pPr>
+      <w:r>
+        <w:tab/>
+      </w:r>
+      <w:r>
+        <w:tab/>
+      </w:r>
+      <w:r>
+        <w:tab/>
+      </w:r>
+      <w:r>
+        <w:tab/>
+      </w:r>
+      <w:r>
+        <w:tab/>
+        <w:t>-NavigationItem</w:t>
+      </w:r>
       <w:r>
         <w:t xml:space="preserve"> </w:t>
       </w:r>
       <w:r>
-        <w:t>(</w:t>
-      </w:r>
-      <w:proofErr w:type="spellStart"/>
-      <w:r>
-        <w:t>onpress</w:t>
-      </w:r>
-      <w:proofErr w:type="spellEnd"/>
-      <w:r>
-        <w:t xml:space="preserve">: </w:t>
-      </w:r>
-      <w:proofErr w:type="spellStart"/>
-      <w:r>
-        <w:t>goYourLibrary</w:t>
-      </w:r>
-      <w:proofErr w:type="spellEnd"/>
-      <w:r>
-        <w:t xml:space="preserve">, </w:t>
-      </w:r>
-      <w:proofErr w:type="spellStart"/>
-      <w:proofErr w:type="gramStart"/>
-      <w:r>
-        <w:t>Icon:Icon</w:t>
-      </w:r>
-      <w:proofErr w:type="spellEnd"/>
-      <w:proofErr w:type="gramEnd"/>
-      <w:r>
-        <w:t>)</w:t>
-      </w:r>
-    </w:p>
-    <w:p>
-      <w:pPr>
-        <w:tabs>
-          <w:tab w:val="left" w:pos="1104"/>
-        </w:tabs>
-      </w:pPr>
-    </w:p>
-    <w:p>
-      <w:pPr>
-        <w:tabs>
-          <w:tab w:val="left" w:pos="1104"/>
-        </w:tabs>
-      </w:pPr>
-      <w:r>
-        <w:t xml:space="preserve">*No sé si lo quitare el final o que hare con el </w:t>
-      </w:r>
-      <w:proofErr w:type="spellStart"/>
-      <w:r>
-        <w:t>xD</w:t>
-      </w:r>
-      <w:proofErr w:type="spellEnd"/>
-      <w:r>
-        <w:t>.</w:t>
+        <w:t>(onpress: goYourLibrary, Icon:Icon)</w:t>
+      </w:r>
+    </w:p>
+    <w:p>
+      <w:pPr>
+        <w:tabs>
+          <w:tab w:val="left" w:pos="1104"/>
+        </w:tabs>
+      </w:pPr>
+    </w:p>
+    <w:p>
+      <w:pPr>
+        <w:tabs>
+          <w:tab w:val="left" w:pos="1104"/>
+        </w:tabs>
+      </w:pPr>
+      <w:r>
+        <w:t>*No sé si lo quitare el final o que hare con el xD.</w:t>
       </w:r>
     </w:p>
     <w:p>
@@ -2730,6 +2183,9 @@
         </w:tabs>
       </w:pPr>
       <w:r>
+        <w:rPr>
+          <w:noProof/>
+        </w:rPr>
         <w:lastRenderedPageBreak/>
         <w:drawing>
           <wp:anchor distT="0" distB="0" distL="114300" distR="114300" simplePos="0" relativeHeight="251664384" behindDoc="0" locked="0" layoutInCell="1" allowOverlap="1" wp14:anchorId="1650494B" wp14:editId="5DB27510">
@@ -2792,20 +2248,625 @@
         </w:drawing>
       </w:r>
       <w:r>
+        <w:t>-Column</w:t>
+      </w:r>
+    </w:p>
+    <w:p>
+      <w:pPr>
+        <w:tabs>
+          <w:tab w:val="left" w:pos="1104"/>
+        </w:tabs>
+      </w:pPr>
+      <w:r>
+        <w:tab/>
+      </w:r>
+      <w:r>
+        <w:tab/>
+        <w:t>-Row</w:t>
+      </w:r>
+    </w:p>
+    <w:p>
+      <w:pPr>
+        <w:tabs>
+          <w:tab w:val="left" w:pos="1104"/>
+        </w:tabs>
+      </w:pPr>
+      <w:r>
+        <w:tab/>
+      </w:r>
+      <w:r>
+        <w:tab/>
+      </w:r>
+      <w:r>
+        <w:tab/>
+        <w:t>-CircleAvatar</w:t>
+      </w:r>
+    </w:p>
+    <w:p>
+      <w:pPr>
+        <w:tabs>
+          <w:tab w:val="left" w:pos="1104"/>
+        </w:tabs>
+      </w:pPr>
+      <w:r>
+        <w:tab/>
+      </w:r>
+      <w:r>
+        <w:tab/>
+      </w:r>
+      <w:r>
+        <w:tab/>
+        <w:t>-Text</w:t>
+      </w:r>
+    </w:p>
+    <w:p>
+      <w:pPr>
+        <w:tabs>
+          <w:tab w:val="left" w:pos="1104"/>
+        </w:tabs>
+      </w:pPr>
+      <w:r>
+        <w:tab/>
+      </w:r>
+      <w:r>
+        <w:tab/>
+        <w:t>-Text</w:t>
+      </w:r>
+    </w:p>
+    <w:p>
+      <w:pPr>
+        <w:tabs>
+          <w:tab w:val="left" w:pos="1104"/>
+        </w:tabs>
+      </w:pPr>
+      <w:r>
+        <w:tab/>
+      </w:r>
+      <w:r>
+        <w:tab/>
+        <w:t>-Container</w:t>
+      </w:r>
+    </w:p>
+    <w:p>
+      <w:pPr>
+        <w:tabs>
+          <w:tab w:val="left" w:pos="1104"/>
+        </w:tabs>
+      </w:pPr>
+      <w:r>
+        <w:tab/>
+      </w:r>
+      <w:r>
+        <w:tab/>
+      </w:r>
+      <w:r>
+        <w:tab/>
+        <w:t>-ListView.Builder</w:t>
+      </w:r>
+    </w:p>
+    <w:p>
+      <w:pPr>
+        <w:tabs>
+          <w:tab w:val="left" w:pos="1104"/>
+        </w:tabs>
+      </w:pPr>
+      <w:r>
+        <w:tab/>
+      </w:r>
+      <w:r>
+        <w:tab/>
+      </w:r>
+      <w:r>
+        <w:tab/>
+      </w:r>
+      <w:r>
+        <w:tab/>
+        <w:t>-Container</w:t>
+      </w:r>
+    </w:p>
+    <w:p>
+      <w:pPr>
+        <w:tabs>
+          <w:tab w:val="left" w:pos="1104"/>
+        </w:tabs>
+      </w:pPr>
+      <w:r>
+        <w:tab/>
+      </w:r>
+      <w:r>
+        <w:tab/>
+      </w:r>
+      <w:r>
+        <w:tab/>
+      </w:r>
+      <w:r>
+        <w:tab/>
+        <w:t>-Column</w:t>
+      </w:r>
+    </w:p>
+    <w:p>
+      <w:pPr>
+        <w:tabs>
+          <w:tab w:val="left" w:pos="1104"/>
+        </w:tabs>
+      </w:pPr>
+      <w:r>
+        <w:tab/>
+      </w:r>
+      <w:r>
+        <w:tab/>
+      </w:r>
+      <w:r>
+        <w:tab/>
+      </w:r>
+      <w:r>
+        <w:tab/>
+      </w:r>
+      <w:r>
+        <w:tab/>
+        <w:t>-Image</w:t>
+      </w:r>
+    </w:p>
+    <w:p>
+      <w:pPr>
+        <w:tabs>
+          <w:tab w:val="left" w:pos="1104"/>
+        </w:tabs>
+      </w:pPr>
+      <w:r>
+        <w:tab/>
+      </w:r>
+      <w:r>
+        <w:tab/>
+      </w:r>
+      <w:r>
+        <w:tab/>
+      </w:r>
+      <w:r>
+        <w:tab/>
+      </w:r>
+      <w:r>
+        <w:tab/>
+        <w:t>-Text</w:t>
+      </w:r>
+    </w:p>
+    <w:p>
+      <w:pPr>
+        <w:tabs>
+          <w:tab w:val="left" w:pos="1104"/>
+        </w:tabs>
+      </w:pPr>
+      <w:r>
+        <w:t>-FloatingActionButton</w:t>
+      </w:r>
+      <w:r>
+        <w:t xml:space="preserve"> </w:t>
+      </w:r>
+      <w:r>
+        <w:t xml:space="preserve">(onpress: </w:t>
+      </w:r>
+      <w:r>
+        <w:t>volver) *</w:t>
+      </w:r>
+    </w:p>
+    <w:p>
+      <w:pPr>
+        <w:tabs>
+          <w:tab w:val="left" w:pos="1104"/>
+        </w:tabs>
+      </w:pPr>
+      <w:r>
+        <w:tab/>
+      </w:r>
+      <w:r>
+        <w:tab/>
+      </w:r>
+      <w:r>
+        <w:tab/>
+      </w:r>
+      <w:r>
+        <w:tab/>
+        <w:t>-BottomNavigationBar</w:t>
+      </w:r>
+    </w:p>
+    <w:p>
+      <w:pPr>
+        <w:tabs>
+          <w:tab w:val="left" w:pos="1104"/>
+        </w:tabs>
+      </w:pPr>
+      <w:r>
+        <w:tab/>
+      </w:r>
+      <w:r>
+        <w:tab/>
+      </w:r>
+      <w:r>
+        <w:tab/>
+      </w:r>
+      <w:r>
+        <w:tab/>
+      </w:r>
+      <w:r>
+        <w:tab/>
+        <w:t>-NavigationItem</w:t>
+      </w:r>
+      <w:r>
+        <w:t xml:space="preserve"> </w:t>
+      </w:r>
+      <w:r>
+        <w:t>(onpress: goLibrary, Icon:Icon)</w:t>
+      </w:r>
+    </w:p>
+    <w:p>
+      <w:pPr>
+        <w:tabs>
+          <w:tab w:val="left" w:pos="1104"/>
+        </w:tabs>
+      </w:pPr>
+      <w:r>
+        <w:tab/>
+      </w:r>
+      <w:r>
+        <w:tab/>
+      </w:r>
+      <w:r>
+        <w:tab/>
+      </w:r>
+      <w:r>
+        <w:tab/>
+      </w:r>
+      <w:r>
+        <w:tab/>
+        <w:t>-NavigationItem</w:t>
+      </w:r>
+      <w:r>
+        <w:t xml:space="preserve"> </w:t>
+      </w:r>
+      <w:r>
+        <w:t>(onpress: goHome, Icon:Icon)</w:t>
+      </w:r>
+    </w:p>
+    <w:p>
+      <w:pPr>
+        <w:tabs>
+          <w:tab w:val="left" w:pos="1104"/>
+        </w:tabs>
+      </w:pPr>
+      <w:r>
+        <w:tab/>
+      </w:r>
+      <w:r>
+        <w:tab/>
+      </w:r>
+      <w:r>
+        <w:tab/>
+      </w:r>
+      <w:r>
+        <w:tab/>
+      </w:r>
+      <w:r>
+        <w:tab/>
+        <w:t>-NavigationItem</w:t>
+      </w:r>
+      <w:r>
+        <w:t xml:space="preserve"> </w:t>
+      </w:r>
+      <w:r>
+        <w:t>(onpress: goYourLibrary, Icon:Icon)</w:t>
+      </w:r>
+    </w:p>
+    <w:p>
+      <w:pPr>
+        <w:tabs>
+          <w:tab w:val="left" w:pos="1104"/>
+        </w:tabs>
+      </w:pPr>
+    </w:p>
+    <w:p>
+      <w:pPr>
+        <w:tabs>
+          <w:tab w:val="left" w:pos="1104"/>
+        </w:tabs>
+      </w:pPr>
+      <w:r>
+        <w:t>*No sé si lo quitare el final o que hare con el xD.</w:t>
+      </w:r>
+    </w:p>
+    <w:p>
+      <w:pPr>
+        <w:tabs>
+          <w:tab w:val="left" w:pos="1104"/>
+        </w:tabs>
+      </w:pPr>
+      <w:r>
+        <w:br w:type="page"/>
+      </w:r>
+      <w:r>
+        <w:lastRenderedPageBreak/>
+        <w:t>menu: (</w:t>
+      </w:r>
+      <w:r>
+        <w:t xml:space="preserve">aun no tengo hecho esta </w:t>
+      </w:r>
+      <w:r>
+        <w:t>vista,</w:t>
+      </w:r>
+      <w:r>
+        <w:t xml:space="preserve"> pero sería un menú pensado para toda la configuración como hemos visto anteriormente en otros ejercicios</w:t>
+      </w:r>
+      <w:r>
+        <w:t>)</w:t>
+      </w:r>
+    </w:p>
+    <w:p>
+      <w:pPr>
+        <w:tabs>
+          <w:tab w:val="left" w:pos="1104"/>
+        </w:tabs>
+      </w:pPr>
+      <w:r>
+        <w:tab/>
+        <w:t>-Drawer</w:t>
+      </w:r>
+    </w:p>
+    <w:p>
+      <w:pPr>
+        <w:tabs>
+          <w:tab w:val="left" w:pos="1104"/>
+        </w:tabs>
+      </w:pPr>
+      <w:r>
+        <w:tab/>
+      </w:r>
+      <w:r>
+        <w:tab/>
+        <w:t>-DrawerHeader</w:t>
+      </w:r>
+    </w:p>
+    <w:p>
+      <w:pPr>
+        <w:tabs>
+          <w:tab w:val="left" w:pos="1104"/>
+        </w:tabs>
+      </w:pPr>
+      <w:r>
+        <w:tab/>
+      </w:r>
+      <w:r>
+        <w:tab/>
+      </w:r>
+      <w:r>
+        <w:tab/>
+        <w:t>-BoxDecoration</w:t>
+      </w:r>
+      <w:r>
+        <w:t xml:space="preserve"> </w:t>
+      </w:r>
+      <w:r>
+        <w:t>(color: Color.Leon)</w:t>
+      </w:r>
+    </w:p>
+    <w:p>
+      <w:pPr>
+        <w:tabs>
+          <w:tab w:val="left" w:pos="1104"/>
+        </w:tabs>
+      </w:pPr>
+      <w:r>
+        <w:tab/>
+      </w:r>
+      <w:r>
+        <w:tab/>
+        <w:t>-ListTile title: Ajustes, onTap:GoAjustes,</w:t>
+      </w:r>
+    </w:p>
+    <w:p>
+      <w:pPr>
+        <w:tabs>
+          <w:tab w:val="left" w:pos="1104"/>
+        </w:tabs>
+      </w:pPr>
+      <w:r>
+        <w:tab/>
+      </w:r>
+      <w:r>
+        <w:tab/>
+      </w:r>
+      <w:r>
+        <w:tab/>
+        <w:t>Children</w:t>
+      </w:r>
+    </w:p>
+    <w:p>
+      <w:pPr>
+        <w:tabs>
+          <w:tab w:val="left" w:pos="1104"/>
+        </w:tabs>
+      </w:pPr>
+      <w:r>
+        <w:tab/>
+      </w:r>
+      <w:r>
+        <w:tab/>
+        <w:t xml:space="preserve">-ListTile title: Tema,  </w:t>
+      </w:r>
+    </w:p>
+    <w:p>
+      <w:pPr>
+        <w:tabs>
+          <w:tab w:val="left" w:pos="1104"/>
+        </w:tabs>
+      </w:pPr>
+      <w:r>
+        <w:tab/>
+      </w:r>
+      <w:r>
+        <w:tab/>
+      </w:r>
+      <w:r>
+        <w:tab/>
+        <w:t>-Children:</w:t>
+      </w:r>
+    </w:p>
+    <w:p>
+      <w:pPr>
+        <w:tabs>
+          <w:tab w:val="left" w:pos="1104"/>
+        </w:tabs>
+      </w:pPr>
+      <w:r>
+        <w:tab/>
+      </w:r>
+      <w:r>
+        <w:tab/>
+      </w:r>
+      <w:r>
+        <w:tab/>
+      </w:r>
+      <w:r>
+        <w:tab/>
+        <w:t>Switch(onchange:cambiarTema)</w:t>
+      </w:r>
+    </w:p>
+    <w:p>
+      <w:pPr>
+        <w:tabs>
+          <w:tab w:val="left" w:pos="1104"/>
+        </w:tabs>
+      </w:pPr>
+      <w:r>
+        <w:tab/>
+      </w:r>
+      <w:r>
+        <w:tab/>
+        <w:t>-ListTile title: editarUsuario, onTap: editarUsuario(usuario)</w:t>
+      </w:r>
+    </w:p>
+    <w:p>
+      <w:pPr>
+        <w:tabs>
+          <w:tab w:val="left" w:pos="1104"/>
+        </w:tabs>
+      </w:pPr>
+      <w:r>
+        <w:tab/>
+        <w:t>… (probablemente añada más opciones)</w:t>
+      </w:r>
+    </w:p>
+    <w:p>
+      <w:pPr>
+        <w:tabs>
+          <w:tab w:val="left" w:pos="1104"/>
+        </w:tabs>
+      </w:pPr>
+    </w:p>
+    <w:p>
+      <w:pPr>
+        <w:tabs>
+          <w:tab w:val="left" w:pos="1104"/>
+        </w:tabs>
+      </w:pPr>
+    </w:p>
+    <w:p>
+      <w:pPr>
+        <w:tabs>
+          <w:tab w:val="left" w:pos="1104"/>
+        </w:tabs>
+      </w:pPr>
+      <w:r>
+        <w:tab/>
+      </w:r>
+      <w:r>
+        <w:tab/>
+      </w:r>
+    </w:p>
+    <w:p>
+      <w:pPr>
+        <w:tabs>
+          <w:tab w:val="left" w:pos="1104"/>
+        </w:tabs>
+      </w:pPr>
+      <w:r>
+        <w:t>Vista del libro (lo que te comenté de tener una vista con los datos específicos de los libros)</w:t>
+      </w:r>
+    </w:p>
+    <w:p>
+      <w:pPr>
+        <w:tabs>
+          <w:tab w:val="left" w:pos="1104"/>
+        </w:tabs>
+      </w:pPr>
+      <w:r>
+        <w:tab/>
+        <w:t>-Card</w:t>
+      </w:r>
+    </w:p>
+    <w:p>
+      <w:pPr>
+        <w:tabs>
+          <w:tab w:val="left" w:pos="1104"/>
+        </w:tabs>
+      </w:pPr>
+      <w:r>
+        <w:tab/>
+      </w:r>
+      <w:r>
+        <w:tab/>
+        <w:t>-Column</w:t>
+      </w:r>
+    </w:p>
+    <w:p>
+      <w:pPr>
+        <w:tabs>
+          <w:tab w:val="left" w:pos="1104"/>
+        </w:tabs>
+      </w:pPr>
+      <w:r>
+        <w:tab/>
+      </w:r>
+      <w:r>
+        <w:tab/>
+      </w:r>
+      <w:r>
+        <w:tab/>
+        <w:t>-Image</w:t>
+      </w:r>
+    </w:p>
+    <w:p>
+      <w:pPr>
+        <w:tabs>
+          <w:tab w:val="left" w:pos="1104"/>
+        </w:tabs>
+      </w:pPr>
+      <w:r>
+        <w:tab/>
+      </w:r>
+      <w:r>
+        <w:tab/>
+      </w:r>
+      <w:r>
+        <w:tab/>
+      </w:r>
+      <w:r>
         <w:t>-</w:t>
       </w:r>
-      <w:proofErr w:type="spellStart"/>
-      <w:r>
-        <w:t>Column</w:t>
-      </w:r>
-      <w:proofErr w:type="spellEnd"/>
-    </w:p>
-    <w:p>
-      <w:pPr>
-        <w:tabs>
-          <w:tab w:val="left" w:pos="1104"/>
-        </w:tabs>
-      </w:pPr>
+      <w:r>
+        <w:t>ListView.Builder</w:t>
+      </w:r>
+    </w:p>
+    <w:p>
+      <w:pPr>
+        <w:tabs>
+          <w:tab w:val="left" w:pos="1104"/>
+        </w:tabs>
+      </w:pPr>
+      <w:r>
+        <w:tab/>
+      </w:r>
+      <w:r>
+        <w:tab/>
+      </w:r>
       <w:r>
         <w:tab/>
       </w:r>
@@ -2813,909 +2874,6 @@
         <w:tab/>
         <w:t>-</w:t>
       </w:r>
-      <w:proofErr w:type="spellStart"/>
-      <w:r>
-        <w:t>Row</w:t>
-      </w:r>
-      <w:proofErr w:type="spellEnd"/>
-    </w:p>
-    <w:p>
-      <w:pPr>
-        <w:tabs>
-          <w:tab w:val="left" w:pos="1104"/>
-        </w:tabs>
-      </w:pPr>
-      <w:r>
-        <w:tab/>
-      </w:r>
-      <w:r>
-        <w:tab/>
-      </w:r>
-      <w:r>
-        <w:tab/>
-        <w:t>-</w:t>
-      </w:r>
-      <w:proofErr w:type="spellStart"/>
-      <w:r>
-        <w:t>CircleAvatar</w:t>
-      </w:r>
-      <w:proofErr w:type="spellEnd"/>
-    </w:p>
-    <w:p>
-      <w:pPr>
-        <w:tabs>
-          <w:tab w:val="left" w:pos="1104"/>
-        </w:tabs>
-      </w:pPr>
-      <w:r>
-        <w:tab/>
-      </w:r>
-      <w:r>
-        <w:tab/>
-      </w:r>
-      <w:r>
-        <w:tab/>
-        <w:t>-Text</w:t>
-      </w:r>
-    </w:p>
-    <w:p>
-      <w:pPr>
-        <w:tabs>
-          <w:tab w:val="left" w:pos="1104"/>
-        </w:tabs>
-      </w:pPr>
-      <w:r>
-        <w:tab/>
-      </w:r>
-      <w:r>
-        <w:tab/>
-        <w:t>-Text</w:t>
-      </w:r>
-    </w:p>
-    <w:p>
-      <w:pPr>
-        <w:tabs>
-          <w:tab w:val="left" w:pos="1104"/>
-        </w:tabs>
-      </w:pPr>
-      <w:r>
-        <w:tab/>
-      </w:r>
-      <w:r>
-        <w:tab/>
-        <w:t>-Container</w:t>
-      </w:r>
-    </w:p>
-    <w:p>
-      <w:pPr>
-        <w:tabs>
-          <w:tab w:val="left" w:pos="1104"/>
-        </w:tabs>
-      </w:pPr>
-      <w:r>
-        <w:tab/>
-      </w:r>
-      <w:r>
-        <w:tab/>
-      </w:r>
-      <w:r>
-        <w:tab/>
-        <w:t>-</w:t>
-      </w:r>
-      <w:proofErr w:type="spellStart"/>
-      <w:r>
-        <w:t>ListView.Builder</w:t>
-      </w:r>
-      <w:proofErr w:type="spellEnd"/>
-    </w:p>
-    <w:p>
-      <w:pPr>
-        <w:tabs>
-          <w:tab w:val="left" w:pos="1104"/>
-        </w:tabs>
-      </w:pPr>
-      <w:r>
-        <w:tab/>
-      </w:r>
-      <w:r>
-        <w:tab/>
-      </w:r>
-      <w:r>
-        <w:tab/>
-      </w:r>
-      <w:r>
-        <w:tab/>
-        <w:t>-Container</w:t>
-      </w:r>
-    </w:p>
-    <w:p>
-      <w:pPr>
-        <w:tabs>
-          <w:tab w:val="left" w:pos="1104"/>
-        </w:tabs>
-      </w:pPr>
-      <w:r>
-        <w:tab/>
-      </w:r>
-      <w:r>
-        <w:tab/>
-      </w:r>
-      <w:r>
-        <w:tab/>
-      </w:r>
-      <w:r>
-        <w:tab/>
-        <w:t>-</w:t>
-      </w:r>
-      <w:proofErr w:type="spellStart"/>
-      <w:r>
-        <w:t>Column</w:t>
-      </w:r>
-      <w:proofErr w:type="spellEnd"/>
-    </w:p>
-    <w:p>
-      <w:pPr>
-        <w:tabs>
-          <w:tab w:val="left" w:pos="1104"/>
-        </w:tabs>
-      </w:pPr>
-      <w:r>
-        <w:tab/>
-      </w:r>
-      <w:r>
-        <w:tab/>
-      </w:r>
-      <w:r>
-        <w:tab/>
-      </w:r>
-      <w:r>
-        <w:tab/>
-      </w:r>
-      <w:r>
-        <w:tab/>
-        <w:t>-</w:t>
-      </w:r>
-      <w:proofErr w:type="spellStart"/>
-      <w:r>
-        <w:t>Image</w:t>
-      </w:r>
-      <w:proofErr w:type="spellEnd"/>
-    </w:p>
-    <w:p>
-      <w:pPr>
-        <w:tabs>
-          <w:tab w:val="left" w:pos="1104"/>
-        </w:tabs>
-      </w:pPr>
-      <w:r>
-        <w:tab/>
-      </w:r>
-      <w:r>
-        <w:tab/>
-      </w:r>
-      <w:r>
-        <w:tab/>
-      </w:r>
-      <w:r>
-        <w:tab/>
-      </w:r>
-      <w:r>
-        <w:tab/>
-        <w:t>-Text</w:t>
-      </w:r>
-    </w:p>
-    <w:p>
-      <w:pPr>
-        <w:tabs>
-          <w:tab w:val="left" w:pos="1104"/>
-        </w:tabs>
-      </w:pPr>
-      <w:r>
-        <w:t>-</w:t>
-      </w:r>
-      <w:proofErr w:type="spellStart"/>
-      <w:r>
-        <w:t>FloatingActionButton</w:t>
-      </w:r>
-      <w:proofErr w:type="spellEnd"/>
-      <w:r>
-        <w:t xml:space="preserve"> </w:t>
-      </w:r>
-      <w:r>
-        <w:t>(</w:t>
-      </w:r>
-      <w:proofErr w:type="spellStart"/>
-      <w:r>
-        <w:t>onpress</w:t>
-      </w:r>
-      <w:proofErr w:type="spellEnd"/>
-      <w:r>
-        <w:t xml:space="preserve">: </w:t>
-      </w:r>
-      <w:r>
-        <w:t>volver) *</w:t>
-      </w:r>
-    </w:p>
-    <w:p>
-      <w:pPr>
-        <w:tabs>
-          <w:tab w:val="left" w:pos="1104"/>
-        </w:tabs>
-      </w:pPr>
-      <w:r>
-        <w:tab/>
-      </w:r>
-      <w:r>
-        <w:tab/>
-      </w:r>
-      <w:r>
-        <w:tab/>
-      </w:r>
-      <w:r>
-        <w:tab/>
-        <w:t>-</w:t>
-      </w:r>
-      <w:proofErr w:type="spellStart"/>
-      <w:r>
-        <w:t>BottomNavigationBar</w:t>
-      </w:r>
-      <w:proofErr w:type="spellEnd"/>
-    </w:p>
-    <w:p>
-      <w:pPr>
-        <w:tabs>
-          <w:tab w:val="left" w:pos="1104"/>
-        </w:tabs>
-      </w:pPr>
-      <w:r>
-        <w:tab/>
-      </w:r>
-      <w:r>
-        <w:tab/>
-      </w:r>
-      <w:r>
-        <w:tab/>
-      </w:r>
-      <w:r>
-        <w:tab/>
-      </w:r>
-      <w:r>
-        <w:tab/>
-        <w:t>-</w:t>
-      </w:r>
-      <w:proofErr w:type="spellStart"/>
-      <w:r>
-        <w:t>NavigationItem</w:t>
-      </w:r>
-      <w:proofErr w:type="spellEnd"/>
-      <w:r>
-        <w:t xml:space="preserve"> </w:t>
-      </w:r>
-      <w:r>
-        <w:t>(</w:t>
-      </w:r>
-      <w:proofErr w:type="spellStart"/>
-      <w:r>
-        <w:t>onpress</w:t>
-      </w:r>
-      <w:proofErr w:type="spellEnd"/>
-      <w:r>
-        <w:t xml:space="preserve">: </w:t>
-      </w:r>
-      <w:proofErr w:type="spellStart"/>
-      <w:r>
-        <w:t>goLibrary</w:t>
-      </w:r>
-      <w:proofErr w:type="spellEnd"/>
-      <w:r>
-        <w:t xml:space="preserve">, </w:t>
-      </w:r>
-      <w:proofErr w:type="spellStart"/>
-      <w:proofErr w:type="gramStart"/>
-      <w:r>
-        <w:t>Icon:Icon</w:t>
-      </w:r>
-      <w:proofErr w:type="spellEnd"/>
-      <w:proofErr w:type="gramEnd"/>
-      <w:r>
-        <w:t>)</w:t>
-      </w:r>
-    </w:p>
-    <w:p>
-      <w:pPr>
-        <w:tabs>
-          <w:tab w:val="left" w:pos="1104"/>
-        </w:tabs>
-      </w:pPr>
-      <w:r>
-        <w:tab/>
-      </w:r>
-      <w:r>
-        <w:tab/>
-      </w:r>
-      <w:r>
-        <w:tab/>
-      </w:r>
-      <w:r>
-        <w:tab/>
-      </w:r>
-      <w:r>
-        <w:tab/>
-        <w:t>-</w:t>
-      </w:r>
-      <w:proofErr w:type="spellStart"/>
-      <w:r>
-        <w:t>NavigationItem</w:t>
-      </w:r>
-      <w:proofErr w:type="spellEnd"/>
-      <w:r>
-        <w:t xml:space="preserve"> </w:t>
-      </w:r>
-      <w:r>
-        <w:t>(</w:t>
-      </w:r>
-      <w:proofErr w:type="spellStart"/>
-      <w:r>
-        <w:t>onpress</w:t>
-      </w:r>
-      <w:proofErr w:type="spellEnd"/>
-      <w:r>
-        <w:t xml:space="preserve">: </w:t>
-      </w:r>
-      <w:proofErr w:type="spellStart"/>
-      <w:r>
-        <w:t>goHome</w:t>
-      </w:r>
-      <w:proofErr w:type="spellEnd"/>
-      <w:r>
-        <w:t xml:space="preserve">, </w:t>
-      </w:r>
-      <w:proofErr w:type="spellStart"/>
-      <w:proofErr w:type="gramStart"/>
-      <w:r>
-        <w:t>Icon:Icon</w:t>
-      </w:r>
-      <w:proofErr w:type="spellEnd"/>
-      <w:proofErr w:type="gramEnd"/>
-      <w:r>
-        <w:t>)</w:t>
-      </w:r>
-    </w:p>
-    <w:p>
-      <w:pPr>
-        <w:tabs>
-          <w:tab w:val="left" w:pos="1104"/>
-        </w:tabs>
-      </w:pPr>
-      <w:r>
-        <w:tab/>
-      </w:r>
-      <w:r>
-        <w:tab/>
-      </w:r>
-      <w:r>
-        <w:tab/>
-      </w:r>
-      <w:r>
-        <w:tab/>
-      </w:r>
-      <w:r>
-        <w:tab/>
-        <w:t>-</w:t>
-      </w:r>
-      <w:proofErr w:type="spellStart"/>
-      <w:r>
-        <w:t>NavigationItem</w:t>
-      </w:r>
-      <w:proofErr w:type="spellEnd"/>
-      <w:r>
-        <w:t xml:space="preserve"> </w:t>
-      </w:r>
-      <w:r>
-        <w:t>(</w:t>
-      </w:r>
-      <w:proofErr w:type="spellStart"/>
-      <w:r>
-        <w:t>onpress</w:t>
-      </w:r>
-      <w:proofErr w:type="spellEnd"/>
-      <w:r>
-        <w:t xml:space="preserve">: </w:t>
-      </w:r>
-      <w:proofErr w:type="spellStart"/>
-      <w:r>
-        <w:t>goYourLibrary</w:t>
-      </w:r>
-      <w:proofErr w:type="spellEnd"/>
-      <w:r>
-        <w:t xml:space="preserve">, </w:t>
-      </w:r>
-      <w:proofErr w:type="spellStart"/>
-      <w:proofErr w:type="gramStart"/>
-      <w:r>
-        <w:t>Icon:Icon</w:t>
-      </w:r>
-      <w:proofErr w:type="spellEnd"/>
-      <w:proofErr w:type="gramEnd"/>
-      <w:r>
-        <w:t>)</w:t>
-      </w:r>
-    </w:p>
-    <w:p>
-      <w:pPr>
-        <w:tabs>
-          <w:tab w:val="left" w:pos="1104"/>
-        </w:tabs>
-      </w:pPr>
-    </w:p>
-    <w:p>
-      <w:pPr>
-        <w:tabs>
-          <w:tab w:val="left" w:pos="1104"/>
-        </w:tabs>
-      </w:pPr>
-      <w:r>
-        <w:t xml:space="preserve">*No sé si lo quitare el final o que hare con el </w:t>
-      </w:r>
-      <w:proofErr w:type="spellStart"/>
-      <w:r>
-        <w:t>xD</w:t>
-      </w:r>
-      <w:proofErr w:type="spellEnd"/>
-      <w:r>
-        <w:t>.</w:t>
-      </w:r>
-    </w:p>
-    <w:p>
-      <w:pPr>
-        <w:tabs>
-          <w:tab w:val="left" w:pos="1104"/>
-        </w:tabs>
-      </w:pPr>
-      <w:r>
-        <w:br w:type="page"/>
-      </w:r>
-      <w:proofErr w:type="spellStart"/>
-      <w:r>
-        <w:lastRenderedPageBreak/>
-        <w:t>menu</w:t>
-      </w:r>
-      <w:proofErr w:type="spellEnd"/>
-      <w:r>
-        <w:t>: (</w:t>
-      </w:r>
-      <w:r>
-        <w:t xml:space="preserve">aun no tengo hecho esta </w:t>
-      </w:r>
-      <w:r>
-        <w:t>vista,</w:t>
-      </w:r>
-      <w:r>
-        <w:t xml:space="preserve"> pero sería un menú pensado para toda la configuración como hemos visto anteriormente en otros ejercicios</w:t>
-      </w:r>
-      <w:r>
-        <w:t>)</w:t>
-      </w:r>
-    </w:p>
-    <w:p>
-      <w:pPr>
-        <w:tabs>
-          <w:tab w:val="left" w:pos="1104"/>
-        </w:tabs>
-      </w:pPr>
-      <w:r>
-        <w:tab/>
-        <w:t>-</w:t>
-      </w:r>
-      <w:proofErr w:type="spellStart"/>
-      <w:r>
-        <w:t>Drawer</w:t>
-      </w:r>
-      <w:proofErr w:type="spellEnd"/>
-    </w:p>
-    <w:p>
-      <w:pPr>
-        <w:tabs>
-          <w:tab w:val="left" w:pos="1104"/>
-        </w:tabs>
-      </w:pPr>
-      <w:r>
-        <w:tab/>
-      </w:r>
-      <w:r>
-        <w:tab/>
-        <w:t>-</w:t>
-      </w:r>
-      <w:proofErr w:type="spellStart"/>
-      <w:r>
-        <w:t>DrawerHeader</w:t>
-      </w:r>
-      <w:proofErr w:type="spellEnd"/>
-    </w:p>
-    <w:p>
-      <w:pPr>
-        <w:tabs>
-          <w:tab w:val="left" w:pos="1104"/>
-        </w:tabs>
-      </w:pPr>
-      <w:r>
-        <w:tab/>
-      </w:r>
-      <w:r>
-        <w:tab/>
-      </w:r>
-      <w:r>
-        <w:tab/>
-        <w:t>-</w:t>
-      </w:r>
-      <w:proofErr w:type="spellStart"/>
-      <w:r>
-        <w:t>BoxDecoration</w:t>
-      </w:r>
-      <w:proofErr w:type="spellEnd"/>
-      <w:r>
-        <w:t xml:space="preserve"> </w:t>
-      </w:r>
-      <w:r>
-        <w:t xml:space="preserve">(color: </w:t>
-      </w:r>
-      <w:proofErr w:type="spellStart"/>
-      <w:r>
-        <w:t>Color.Leon</w:t>
-      </w:r>
-      <w:proofErr w:type="spellEnd"/>
-      <w:r>
-        <w:t>)</w:t>
-      </w:r>
-    </w:p>
-    <w:p>
-      <w:pPr>
-        <w:tabs>
-          <w:tab w:val="left" w:pos="1104"/>
-        </w:tabs>
-      </w:pPr>
-      <w:r>
-        <w:tab/>
-      </w:r>
-      <w:r>
-        <w:tab/>
-        <w:t>-</w:t>
-      </w:r>
-      <w:proofErr w:type="spellStart"/>
-      <w:r>
-        <w:t>ListTile</w:t>
-      </w:r>
-      <w:proofErr w:type="spellEnd"/>
-      <w:r>
-        <w:t xml:space="preserve"> </w:t>
-      </w:r>
-      <w:proofErr w:type="spellStart"/>
-      <w:r>
-        <w:t>title</w:t>
-      </w:r>
-      <w:proofErr w:type="spellEnd"/>
-      <w:r>
-        <w:t xml:space="preserve">: Ajustes, </w:t>
-      </w:r>
-      <w:proofErr w:type="spellStart"/>
-      <w:proofErr w:type="gramStart"/>
-      <w:r>
-        <w:t>onTap:GoAjustes</w:t>
-      </w:r>
-      <w:proofErr w:type="spellEnd"/>
-      <w:proofErr w:type="gramEnd"/>
-      <w:r>
-        <w:t>,</w:t>
-      </w:r>
-    </w:p>
-    <w:p>
-      <w:pPr>
-        <w:tabs>
-          <w:tab w:val="left" w:pos="1104"/>
-        </w:tabs>
-      </w:pPr>
-      <w:r>
-        <w:tab/>
-      </w:r>
-      <w:r>
-        <w:tab/>
-      </w:r>
-      <w:r>
-        <w:tab/>
-      </w:r>
-      <w:proofErr w:type="spellStart"/>
-      <w:r>
-        <w:t>Children</w:t>
-      </w:r>
-      <w:proofErr w:type="spellEnd"/>
-    </w:p>
-    <w:p>
-      <w:pPr>
-        <w:tabs>
-          <w:tab w:val="left" w:pos="1104"/>
-        </w:tabs>
-      </w:pPr>
-      <w:r>
-        <w:tab/>
-      </w:r>
-      <w:r>
-        <w:tab/>
-        <w:t>-</w:t>
-      </w:r>
-      <w:proofErr w:type="spellStart"/>
-      <w:r>
-        <w:t>ListTile</w:t>
-      </w:r>
-      <w:proofErr w:type="spellEnd"/>
-      <w:r>
-        <w:t xml:space="preserve"> </w:t>
-      </w:r>
-      <w:proofErr w:type="spellStart"/>
-      <w:r>
-        <w:t>title</w:t>
-      </w:r>
-      <w:proofErr w:type="spellEnd"/>
-      <w:r>
-        <w:t xml:space="preserve">: Tema,  </w:t>
-      </w:r>
-    </w:p>
-    <w:p>
-      <w:pPr>
-        <w:tabs>
-          <w:tab w:val="left" w:pos="1104"/>
-        </w:tabs>
-      </w:pPr>
-      <w:r>
-        <w:tab/>
-      </w:r>
-      <w:r>
-        <w:tab/>
-      </w:r>
-      <w:r>
-        <w:tab/>
-        <w:t>-</w:t>
-      </w:r>
-      <w:proofErr w:type="spellStart"/>
-      <w:r>
-        <w:t>Children</w:t>
-      </w:r>
-      <w:proofErr w:type="spellEnd"/>
-      <w:r>
-        <w:t>:</w:t>
-      </w:r>
-    </w:p>
-    <w:p>
-      <w:pPr>
-        <w:tabs>
-          <w:tab w:val="left" w:pos="1104"/>
-        </w:tabs>
-      </w:pPr>
-      <w:r>
-        <w:tab/>
-      </w:r>
-      <w:r>
-        <w:tab/>
-      </w:r>
-      <w:r>
-        <w:tab/>
-      </w:r>
-      <w:r>
-        <w:tab/>
-        <w:t>Switch(</w:t>
-      </w:r>
-      <w:proofErr w:type="spellStart"/>
-      <w:proofErr w:type="gramStart"/>
-      <w:r>
-        <w:t>onchange:cambiarTema</w:t>
-      </w:r>
-      <w:proofErr w:type="spellEnd"/>
-      <w:proofErr w:type="gramEnd"/>
-      <w:r>
-        <w:t>)</w:t>
-      </w:r>
-    </w:p>
-    <w:p>
-      <w:pPr>
-        <w:tabs>
-          <w:tab w:val="left" w:pos="1104"/>
-        </w:tabs>
-      </w:pPr>
-      <w:r>
-        <w:tab/>
-      </w:r>
-      <w:r>
-        <w:tab/>
-        <w:t>-</w:t>
-      </w:r>
-      <w:proofErr w:type="spellStart"/>
-      <w:r>
-        <w:t>ListTile</w:t>
-      </w:r>
-      <w:proofErr w:type="spellEnd"/>
-      <w:r>
-        <w:t xml:space="preserve"> </w:t>
-      </w:r>
-      <w:proofErr w:type="spellStart"/>
-      <w:r>
-        <w:t>title</w:t>
-      </w:r>
-      <w:proofErr w:type="spellEnd"/>
-      <w:r>
-        <w:t xml:space="preserve">: </w:t>
-      </w:r>
-      <w:proofErr w:type="spellStart"/>
-      <w:r>
-        <w:t>editarUsuario</w:t>
-      </w:r>
-      <w:proofErr w:type="spellEnd"/>
-      <w:r>
-        <w:t xml:space="preserve">, </w:t>
-      </w:r>
-      <w:proofErr w:type="spellStart"/>
-      <w:r>
-        <w:t>onTap</w:t>
-      </w:r>
-      <w:proofErr w:type="spellEnd"/>
-      <w:r>
-        <w:t xml:space="preserve">: </w:t>
-      </w:r>
-      <w:proofErr w:type="spellStart"/>
-      <w:r>
-        <w:t>editarUsuario</w:t>
-      </w:r>
-      <w:proofErr w:type="spellEnd"/>
-      <w:r>
-        <w:t>(usuario)</w:t>
-      </w:r>
-    </w:p>
-    <w:p>
-      <w:pPr>
-        <w:tabs>
-          <w:tab w:val="left" w:pos="1104"/>
-        </w:tabs>
-      </w:pPr>
-      <w:r>
-        <w:tab/>
-        <w:t>… (probablemente añada más opciones)</w:t>
-      </w:r>
-    </w:p>
-    <w:p>
-      <w:pPr>
-        <w:tabs>
-          <w:tab w:val="left" w:pos="1104"/>
-        </w:tabs>
-      </w:pPr>
-    </w:p>
-    <w:p>
-      <w:pPr>
-        <w:tabs>
-          <w:tab w:val="left" w:pos="1104"/>
-        </w:tabs>
-      </w:pPr>
-    </w:p>
-    <w:p>
-      <w:pPr>
-        <w:tabs>
-          <w:tab w:val="left" w:pos="1104"/>
-        </w:tabs>
-      </w:pPr>
-      <w:r>
-        <w:tab/>
-      </w:r>
-      <w:r>
-        <w:tab/>
-      </w:r>
-    </w:p>
-    <w:p>
-      <w:pPr>
-        <w:tabs>
-          <w:tab w:val="left" w:pos="1104"/>
-        </w:tabs>
-      </w:pPr>
-      <w:r>
-        <w:t>Vista del libro (lo que te comenté de tener una vista con los datos específicos de los libros)</w:t>
-      </w:r>
-    </w:p>
-    <w:p>
-      <w:pPr>
-        <w:tabs>
-          <w:tab w:val="left" w:pos="1104"/>
-        </w:tabs>
-      </w:pPr>
-      <w:r>
-        <w:tab/>
-        <w:t>-</w:t>
-      </w:r>
-      <w:proofErr w:type="spellStart"/>
-      <w:r>
-        <w:t>Card</w:t>
-      </w:r>
-      <w:proofErr w:type="spellEnd"/>
-    </w:p>
-    <w:p>
-      <w:pPr>
-        <w:tabs>
-          <w:tab w:val="left" w:pos="1104"/>
-        </w:tabs>
-      </w:pPr>
-      <w:r>
-        <w:tab/>
-      </w:r>
-      <w:r>
-        <w:tab/>
-        <w:t>-</w:t>
-      </w:r>
-      <w:proofErr w:type="spellStart"/>
-      <w:r>
-        <w:t>Column</w:t>
-      </w:r>
-      <w:proofErr w:type="spellEnd"/>
-    </w:p>
-    <w:p>
-      <w:pPr>
-        <w:tabs>
-          <w:tab w:val="left" w:pos="1104"/>
-        </w:tabs>
-      </w:pPr>
-      <w:r>
-        <w:tab/>
-      </w:r>
-      <w:r>
-        <w:tab/>
-      </w:r>
-      <w:r>
-        <w:tab/>
-        <w:t>-</w:t>
-      </w:r>
-      <w:proofErr w:type="spellStart"/>
-      <w:r>
-        <w:t>Image</w:t>
-      </w:r>
-      <w:proofErr w:type="spellEnd"/>
-    </w:p>
-    <w:p>
-      <w:pPr>
-        <w:tabs>
-          <w:tab w:val="left" w:pos="1104"/>
-        </w:tabs>
-      </w:pPr>
-      <w:r>
-        <w:tab/>
-      </w:r>
-      <w:r>
-        <w:tab/>
-      </w:r>
-      <w:r>
-        <w:tab/>
-      </w:r>
-      <w:r>
-        <w:t>-</w:t>
-      </w:r>
-      <w:proofErr w:type="spellStart"/>
-      <w:r>
-        <w:t>ListView.Builder</w:t>
-      </w:r>
-      <w:proofErr w:type="spellEnd"/>
-    </w:p>
-    <w:p>
-      <w:pPr>
-        <w:tabs>
-          <w:tab w:val="left" w:pos="1104"/>
-        </w:tabs>
-      </w:pPr>
-      <w:r>
-        <w:tab/>
-      </w:r>
-      <w:r>
-        <w:tab/>
-      </w:r>
-      <w:r>
-        <w:tab/>
-      </w:r>
-      <w:r>
-        <w:tab/>
-        <w:t>-</w:t>
-      </w:r>
       <w:r>
         <w:t>Text (</w:t>
       </w:r>
@@ -3726,15 +2884,7 @@
         <w:t>campo</w:t>
       </w:r>
       <w:r>
-        <w:t xml:space="preserve"> que tenga en </w:t>
-      </w:r>
-      <w:proofErr w:type="spellStart"/>
-      <w:r>
-        <w:t>bd</w:t>
-      </w:r>
-      <w:proofErr w:type="spellEnd"/>
-      <w:r>
-        <w:t>)</w:t>
+        <w:t xml:space="preserve"> que tenga en bd)</w:t>
       </w:r>
     </w:p>
     <w:p>
@@ -3789,37 +2939,17 @@
         </w:tabs>
       </w:pPr>
       <w:r>
-        <w:t xml:space="preserve">Al crear usuario, se pedirá al usuario que ingrese su nombre, la contraseña y el </w:t>
-      </w:r>
-      <w:proofErr w:type="spellStart"/>
-      <w:r>
-        <w:t>gmail</w:t>
-      </w:r>
-      <w:proofErr w:type="spellEnd"/>
-      <w:r>
-        <w:t xml:space="preserve"> para poder crear un usuario.</w:t>
-      </w:r>
-    </w:p>
-    <w:p>
-      <w:pPr>
-        <w:tabs>
-          <w:tab w:val="left" w:pos="1104"/>
-        </w:tabs>
-      </w:pPr>
-      <w:r>
-        <w:t xml:space="preserve">Al estar ya registrado, te saldrá la </w:t>
-      </w:r>
-      <w:r>
-        <w:t>página</w:t>
-      </w:r>
-      <w:r>
-        <w:t xml:space="preserve"> de usuario con sus </w:t>
-      </w:r>
-      <w:r>
-        <w:t>libros o autores favoritos</w:t>
-      </w:r>
-      <w:r>
-        <w:t>.</w:t>
+        <w:t>Al crear usuario, se pedirá al usuario que ingrese su nombre, la contraseña y el gmail para poder crear un usuario.</w:t>
+      </w:r>
+    </w:p>
+    <w:p>
+      <w:pPr>
+        <w:tabs>
+          <w:tab w:val="left" w:pos="1104"/>
+        </w:tabs>
+      </w:pPr>
+      <w:r>
+        <w:t>Al estar ya registrado, te saldrá la página de usuario con sus libros o autores favoritos.</w:t>
       </w:r>
       <w:r>
         <w:t xml:space="preserve"> Además, podrá ir a la biblioteca de libros (botón de navegación inferior izquierda) para buscar algún libro que quiera, ya sea mediante el título, el autor, el género, </w:t>
@@ -4046,7 +3176,7 @@
 </file>
 
 <file path=word/styles.xml><?xml version="1.0" encoding="utf-8"?>
-<w:styles xmlns:mc="http://schemas.openxmlformats.org/markup-compatibility/2006" xmlns:r="http://schemas.openxmlformats.org/officeDocument/2006/relationships" xmlns:w="http://schemas.openxmlformats.org/wordprocessingml/2006/main" xmlns:w14="http://schemas.microsoft.com/office/word/2010/wordml" xmlns:w15="http://schemas.microsoft.com/office/word/2012/wordml" xmlns:w16cex="http://schemas.microsoft.com/office/word/2018/wordml/cex" xmlns:w16cid="http://schemas.microsoft.com/office/word/2016/wordml/cid" xmlns:w16="http://schemas.microsoft.com/office/word/2018/wordml" xmlns:w16du="http://schemas.microsoft.com/office/word/2023/wordml/word16du" xmlns:w16sdtdh="http://schemas.microsoft.com/office/word/2020/wordml/sdtdatahash" xmlns:w16se="http://schemas.microsoft.com/office/word/2015/wordml/symex" mc:Ignorable="w14 w15 w16se w16cid w16 w16cex w16sdtdh w16du">
+<w:styles xmlns:mc="http://schemas.openxmlformats.org/markup-compatibility/2006" xmlns:r="http://schemas.openxmlformats.org/officeDocument/2006/relationships" xmlns:w="http://schemas.openxmlformats.org/wordprocessingml/2006/main" xmlns:w14="http://schemas.microsoft.com/office/word/2010/wordml" xmlns:w15="http://schemas.microsoft.com/office/word/2012/wordml" xmlns:w16cex="http://schemas.microsoft.com/office/word/2018/wordml/cex" xmlns:w16cid="http://schemas.microsoft.com/office/word/2016/wordml/cid" xmlns:w16="http://schemas.microsoft.com/office/word/2018/wordml" xmlns:w16sdtdh="http://schemas.microsoft.com/office/word/2020/wordml/sdtdatahash" xmlns:w16se="http://schemas.microsoft.com/office/word/2015/wordml/symex" mc:Ignorable="w14 w15 w16se w16cid w16 w16cex w16sdtdh">
   <w:docDefaults>
     <w:rPrDefault>
       <w:rPr>
@@ -4648,6 +3778,7 @@
   <w:style w:type="character" w:default="1" w:styleId="Fuentedeprrafopredeter">
     <w:name w:val="Default Paragraph Font"/>
     <w:uiPriority w:val="1"/>
+    <w:semiHidden/>
     <w:unhideWhenUsed/>
   </w:style>
   <w:style w:type="table" w:default="1" w:styleId="Tablanormal">

</xml_diff>